<commit_message>
update install docx for Positron
</commit_message>
<xml_diff>
--- a/Resources/install_instructions.docx
+++ b/Resources/install_instructions.docx
@@ -1,6 +1,6 @@
 
 <file path=word/document.xml><?xml version="1.0" encoding="utf-8"?>
-<w:document xmlns:r="http://schemas.openxmlformats.org/officeDocument/2006/relationships" xmlns:wp="http://schemas.openxmlformats.org/drawingml/2006/wordprocessingDrawing" xmlns:w="http://schemas.openxmlformats.org/wordprocessingml/2006/main" xmlns:w10="urn:schemas-microsoft-com:office:word" xmlns:w14="http://schemas.microsoft.com/office/word/2010/wordml" xmlns:wps="http://schemas.microsoft.com/office/word/2010/wordprocessingShape" xmlns:wpg="http://schemas.microsoft.com/office/word/2010/wordprocessingGroup" xmlns:mc="http://schemas.openxmlformats.org/markup-compatibility/2006" xmlns:v="urn:schemas-microsoft-com:vml" xmlns:o="urn:schemas-microsoft-com:office:office" xmlns:m="http://schemas.openxmlformats.org/officeDocument/2006/math" mc:Ignorable="w14">
+<w:document xmlns:wpc="http://schemas.microsoft.com/office/word/2010/wordprocessingCanvas" xmlns:cx="http://schemas.microsoft.com/office/drawing/2014/chartex" xmlns:cx1="http://schemas.microsoft.com/office/drawing/2015/9/8/chartex" xmlns:cx2="http://schemas.microsoft.com/office/drawing/2015/10/21/chartex" xmlns:cx3="http://schemas.microsoft.com/office/drawing/2016/5/9/chartex" xmlns:cx4="http://schemas.microsoft.com/office/drawing/2016/5/10/chartex" xmlns:cx5="http://schemas.microsoft.com/office/drawing/2016/5/11/chartex" xmlns:cx6="http://schemas.microsoft.com/office/drawing/2016/5/12/chartex" xmlns:cx7="http://schemas.microsoft.com/office/drawing/2016/5/13/chartex" xmlns:cx8="http://schemas.microsoft.com/office/drawing/2016/5/14/chartex" xmlns:mc="http://schemas.openxmlformats.org/markup-compatibility/2006" xmlns:aink="http://schemas.microsoft.com/office/drawing/2016/ink" xmlns:am3d="http://schemas.microsoft.com/office/drawing/2017/model3d" xmlns:o="urn:schemas-microsoft-com:office:office" xmlns:oel="http://schemas.microsoft.com/office/2019/extlst" xmlns:r="http://schemas.openxmlformats.org/officeDocument/2006/relationships" xmlns:m="http://schemas.openxmlformats.org/officeDocument/2006/math" xmlns:v="urn:schemas-microsoft-com:vml" xmlns:wp14="http://schemas.microsoft.com/office/word/2010/wordprocessingDrawing" xmlns:wp="http://schemas.openxmlformats.org/drawingml/2006/wordprocessingDrawing" xmlns:w10="urn:schemas-microsoft-com:office:word" xmlns:w="http://schemas.openxmlformats.org/wordprocessingml/2006/main" xmlns:w14="http://schemas.microsoft.com/office/word/2010/wordml" xmlns:w15="http://schemas.microsoft.com/office/word/2012/wordml" xmlns:w16cex="http://schemas.microsoft.com/office/word/2018/wordml/cex" xmlns:w16cid="http://schemas.microsoft.com/office/word/2016/wordml/cid" xmlns:w16="http://schemas.microsoft.com/office/word/2018/wordml" xmlns:w16du="http://schemas.microsoft.com/office/word/2023/wordml/word16du" xmlns:w16sdtdh="http://schemas.microsoft.com/office/word/2020/wordml/sdtdatahash" xmlns:w16sdtfl="http://schemas.microsoft.com/office/word/2024/wordml/sdtformatlock" xmlns:w16se="http://schemas.microsoft.com/office/word/2015/wordml/symex" xmlns:wpg="http://schemas.microsoft.com/office/word/2010/wordprocessingGroup" xmlns:wpi="http://schemas.microsoft.com/office/word/2010/wordprocessingInk" xmlns:wne="http://schemas.microsoft.com/office/word/2006/wordml" xmlns:wps="http://schemas.microsoft.com/office/word/2010/wordprocessingShape" mc:Ignorable="w14 w15 w16se w16cid w16 w16cex w16sdtdh w16sdtfl w16du wp14">
   <w:body>
     <w:p>
       <w:pPr>
@@ -8,34 +8,27 @@
         <w:jc w:val="center"/>
       </w:pPr>
       <w:r>
+        <w:t>OTN Workshop Install Instructions</w:t>
+      </w:r>
+    </w:p>
+    <w:p>
+      <w:pPr>
+        <w:pStyle w:val="Heading"/>
+      </w:pPr>
+      <w:proofErr w:type="spellStart"/>
+      <w:r>
         <w:rPr>
-          <w:rtl w:val="0"/>
-          <w:lang w:val="en-US"/>
-        </w:rPr>
-        <w:t>OTN Workshop Install Instructions</w:t>
-      </w:r>
-    </w:p>
-    <w:p>
-      <w:pPr>
-        <w:pStyle w:val="Heading"/>
-      </w:pPr>
-      <w:r>
-        <w:rPr>
-          <w:rtl w:val="0"/>
           <w:lang w:val="fr-FR"/>
         </w:rPr>
         <w:t>Preparation</w:t>
       </w:r>
+      <w:proofErr w:type="spellEnd"/>
     </w:p>
     <w:p>
       <w:pPr>
         <w:pStyle w:val="Body"/>
       </w:pPr>
       <w:r>
-        <w:rPr>
-          <w:rtl w:val="0"/>
-          <w:lang w:val="en-US"/>
-        </w:rPr>
         <w:t>Attendees should:</w:t>
       </w:r>
     </w:p>
@@ -44,10 +37,6 @@
         <w:pStyle w:val="Body"/>
       </w:pPr>
       <w:r>
-        <w:rPr>
-          <w:rtl w:val="0"/>
-          <w:lang w:val="en-US"/>
-        </w:rPr>
         <w:t>Bring a laptop with the following software installed (see installation instructions below). You will need strong internet connection and more than one screen (if possible). These are both interactive workshops.</w:t>
       </w:r>
     </w:p>
@@ -57,10 +46,6 @@
         <w:ind w:left="720" w:hanging="720"/>
       </w:pPr>
       <w:r>
-        <w:rPr>
-          <w:rtl w:val="0"/>
-          <w:lang w:val="en-US"/>
-        </w:rPr>
         <w:t>WARNING: Software installation may require administrative rights to your machine and may take considerable time, depending on internet connection. Install in the order shown so that RStudio will automatically find and link with R. If you have different versions of the software already installed on your computer, we recommend removing previously installed software and re-installing the recommended version to minimize the possibility of installation errors.</w:t>
       </w:r>
     </w:p>
@@ -70,347 +55,253 @@
         <w:ind w:left="720" w:hanging="720"/>
       </w:pPr>
       <w:r>
-        <w:rPr>
-          <w:rtl w:val="0"/>
-          <w:lang w:val="en-US"/>
-        </w:rPr>
         <w:t>Detailed installation instructions are below.</w:t>
       </w:r>
     </w:p>
     <w:p>
       <w:pPr>
-        <w:pStyle w:val="List Paragraph"/>
+        <w:pStyle w:val="ListParagraph"/>
         <w:numPr>
           <w:ilvl w:val="0"/>
           <w:numId w:val="2"/>
         </w:numPr>
-        <w:rPr>
-          <w:lang w:val="en-US"/>
-        </w:rPr>
-      </w:pPr>
-      <w:r>
-        <w:rPr>
-          <w:rtl w:val="0"/>
-          <w:lang w:val="en-US"/>
-        </w:rPr>
+      </w:pPr>
+      <w:r>
         <w:t xml:space="preserve">Zoom </w:t>
       </w:r>
-      <w:r>
-        <w:rPr>
-          <w:rStyle w:val="Hyperlink.0"/>
-        </w:rPr>
-        <w:fldChar w:fldCharType="begin" w:fldLock="0"/>
-      </w:r>
-      <w:r>
-        <w:rPr>
-          <w:rStyle w:val="Hyperlink.0"/>
-        </w:rPr>
-        <w:instrText xml:space="preserve"> HYPERLINK "http://zoom.us/"</w:instrText>
-      </w:r>
-      <w:r>
-        <w:rPr>
-          <w:rStyle w:val="Hyperlink.0"/>
-        </w:rPr>
-        <w:fldChar w:fldCharType="separate" w:fldLock="0"/>
-      </w:r>
-      <w:r>
-        <w:rPr>
-          <w:rStyle w:val="Hyperlink.0"/>
-          <w:rtl w:val="0"/>
-          <w:lang w:val="en-US"/>
-        </w:rPr>
-        <w:t>http://zoom.us/</w:t>
-      </w:r>
-      <w:r>
-        <w:rPr/>
-        <w:fldChar w:fldCharType="end" w:fldLock="0"/>
-      </w:r>
-      <w:r>
-        <w:rPr>
-          <w:rtl w:val="0"/>
-          <w:lang w:val="en-US"/>
-        </w:rPr>
+      <w:hyperlink r:id="rId7" w:history="1">
+        <w:r>
+          <w:rPr>
+            <w:rStyle w:val="Hyperlink0"/>
+          </w:rPr>
+          <w:t>http://zoom.us/</w:t>
+        </w:r>
+      </w:hyperlink>
+      <w:r>
         <w:t xml:space="preserve"> </w:t>
       </w:r>
     </w:p>
     <w:p>
       <w:pPr>
-        <w:pStyle w:val="List Paragraph"/>
+        <w:pStyle w:val="ListParagraph"/>
         <w:numPr>
           <w:ilvl w:val="0"/>
           <w:numId w:val="2"/>
         </w:numPr>
-        <w:rPr>
-          <w:lang w:val="en-US"/>
-        </w:rPr>
-      </w:pPr>
-      <w:r>
-        <w:rPr>
-          <w:rtl w:val="0"/>
-          <w:lang w:val="en-US"/>
-        </w:rPr>
-        <w:t>R version: 3.6.x or newer (recommend 4.0.x)</w:t>
-      </w:r>
-    </w:p>
-    <w:p>
-      <w:pPr>
-        <w:pStyle w:val="List Paragraph"/>
+      </w:pPr>
+      <w:r>
+        <w:t xml:space="preserve">R version: </w:t>
+      </w:r>
+      <w:r>
+        <w:t>4.0</w:t>
+      </w:r>
+      <w:r>
+        <w:t>.x or newer (recommend 4.</w:t>
+      </w:r>
+      <w:r>
+        <w:t>4</w:t>
+      </w:r>
+      <w:r>
+        <w:t>.x)</w:t>
+      </w:r>
+    </w:p>
+    <w:p>
+      <w:pPr>
+        <w:pStyle w:val="ListParagraph"/>
         <w:numPr>
           <w:ilvl w:val="0"/>
           <w:numId w:val="2"/>
         </w:numPr>
-        <w:rPr>
-          <w:lang w:val="en-US"/>
-        </w:rPr>
-      </w:pPr>
-      <w:r>
-        <w:rPr>
-          <w:rtl w:val="0"/>
-          <w:lang w:val="en-US"/>
-        </w:rPr>
+      </w:pPr>
+      <w:r>
         <w:t>RStudio</w:t>
       </w:r>
-    </w:p>
-    <w:p>
-      <w:pPr>
-        <w:pStyle w:val="List Paragraph"/>
+      <w:r>
+        <w:t xml:space="preserve"> or Positron (R &gt; 4.2.x needed for Positron)</w:t>
+      </w:r>
+    </w:p>
+    <w:p>
+      <w:pPr>
+        <w:pStyle w:val="ListParagraph"/>
         <w:numPr>
           <w:ilvl w:val="0"/>
           <w:numId w:val="2"/>
         </w:numPr>
+      </w:pPr>
+      <w:r>
         <w:rPr>
-          <w:lang w:val="en-US"/>
-        </w:rPr>
-      </w:pPr>
-      <w:r>
-        <w:rPr>
-          <w:b w:val="1"/>
-          <w:bCs w:val="1"/>
-          <w:rtl w:val="0"/>
-          <w:lang w:val="en-US"/>
+          <w:b/>
+          <w:bCs/>
         </w:rPr>
         <w:t xml:space="preserve">Windows users: </w:t>
       </w:r>
-      <w:r>
-        <w:rPr>
-          <w:rtl w:val="0"/>
-          <w:lang w:val="en-US"/>
-        </w:rPr>
-        <w:t xml:space="preserve">RTools (version compatible with your R version </w:t>
-      </w:r>
-      <w:r>
-        <w:rPr>
-          <w:rStyle w:val="Hyperlink.0"/>
-        </w:rPr>
-        <w:fldChar w:fldCharType="begin" w:fldLock="0"/>
-      </w:r>
-      <w:r>
-        <w:rPr>
-          <w:rStyle w:val="Hyperlink.0"/>
-        </w:rPr>
-        <w:instrText xml:space="preserve"> HYPERLINK "https://cran.r-project.org/bin/windows/Rtools/"</w:instrText>
-      </w:r>
-      <w:r>
-        <w:rPr>
-          <w:rStyle w:val="Hyperlink.0"/>
-        </w:rPr>
-        <w:fldChar w:fldCharType="separate" w:fldLock="0"/>
-      </w:r>
-      <w:r>
-        <w:rPr>
-          <w:rStyle w:val="Hyperlink.0"/>
-          <w:rtl w:val="0"/>
-          <w:lang w:val="en-US"/>
-        </w:rPr>
-        <w:t>https://cran.r-project.org/bin/windows/Rtools/</w:t>
-      </w:r>
-      <w:r>
-        <w:rPr/>
-        <w:fldChar w:fldCharType="end" w:fldLock="0"/>
-      </w:r>
-      <w:r>
-        <w:rPr>
-          <w:rtl w:val="0"/>
-          <w:lang w:val="en-US"/>
-        </w:rPr>
-        <w:t>): A collection of resources for building R packages. It is an external program (not an R package) and is required to install the glatos R package from GitHub.</w:t>
-      </w:r>
-    </w:p>
-    <w:p>
-      <w:pPr>
-        <w:pStyle w:val="List Paragraph"/>
+      <w:proofErr w:type="spellStart"/>
+      <w:r>
+        <w:t>RTools</w:t>
+      </w:r>
+      <w:proofErr w:type="spellEnd"/>
+      <w:r>
+        <w:t xml:space="preserve"> (version compatible with your R version </w:t>
+      </w:r>
+      <w:hyperlink r:id="rId8" w:history="1">
+        <w:r>
+          <w:rPr>
+            <w:rStyle w:val="Hyperlink0"/>
+          </w:rPr>
+          <w:t>https://cran.r-project.org/bin/windows/Rtools/</w:t>
+        </w:r>
+      </w:hyperlink>
+      <w:r>
+        <w:t xml:space="preserve">): A collection of resources for building R packages. It is an external program (not an R package) and is required to install the </w:t>
+      </w:r>
+      <w:proofErr w:type="spellStart"/>
+      <w:r>
+        <w:t>glatos</w:t>
+      </w:r>
+      <w:proofErr w:type="spellEnd"/>
+      <w:r>
+        <w:t xml:space="preserve"> R package from GitHub.</w:t>
+      </w:r>
+    </w:p>
+    <w:p>
+      <w:pPr>
+        <w:pStyle w:val="ListParagraph"/>
         <w:numPr>
           <w:ilvl w:val="0"/>
           <w:numId w:val="2"/>
         </w:numPr>
-        <w:rPr>
-          <w:lang w:val="en-US"/>
-        </w:rPr>
-      </w:pPr>
-      <w:r>
-        <w:rPr>
-          <w:rtl w:val="0"/>
-          <w:lang w:val="en-US"/>
-        </w:rPr>
+      </w:pPr>
+      <w:r>
         <w:t xml:space="preserve">Dataset and workshop code </w:t>
       </w:r>
     </w:p>
     <w:p>
       <w:pPr>
-        <w:pStyle w:val="List Paragraph"/>
+        <w:pStyle w:val="ListParagraph"/>
         <w:numPr>
           <w:ilvl w:val="1"/>
           <w:numId w:val="2"/>
         </w:numPr>
-        <w:rPr>
-          <w:lang w:val="en-US"/>
-        </w:rPr>
-      </w:pPr>
-      <w:r>
-        <w:rPr>
-          <w:rtl w:val="0"/>
-          <w:lang w:val="en-US"/>
-        </w:rPr>
-        <w:t>You can download the datasets and code for this workshop from</w:t>
-      </w:r>
-      <w:r>
-        <w:rPr>
-          <w:rtl w:val="0"/>
-          <w:lang w:val="en-US"/>
-        </w:rPr>
-        <w:t xml:space="preserve"> </w:t>
-      </w:r>
-      <w:r>
-        <w:rPr>
-          <w:rStyle w:val="Hyperlink.0"/>
-        </w:rPr>
-        <w:fldChar w:fldCharType="begin" w:fldLock="0"/>
-      </w:r>
-      <w:r>
-        <w:rPr>
-          <w:rStyle w:val="Hyperlink.0"/>
-        </w:rPr>
-        <w:instrText xml:space="preserve"> HYPERLINK "https://github.com/ocean-tracking-network/2025-glatos-workshop"</w:instrText>
-      </w:r>
-      <w:r>
-        <w:rPr>
-          <w:rStyle w:val="Hyperlink.0"/>
-        </w:rPr>
-        <w:fldChar w:fldCharType="separate" w:fldLock="0"/>
-      </w:r>
-      <w:r>
-        <w:rPr>
-          <w:rStyle w:val="Hyperlink.0"/>
-          <w:rtl w:val="0"/>
-          <w:lang w:val="en-US"/>
-        </w:rPr>
-        <w:t>https://github.com/ocean-tracking-network/2025-glatos-workshop</w:t>
-      </w:r>
-      <w:r>
-        <w:rPr/>
-        <w:fldChar w:fldCharType="end" w:fldLock="0"/>
-      </w:r>
-      <w:r>
-        <w:rPr>
-          <w:rtl w:val="0"/>
-          <w:lang w:val="en-US"/>
-        </w:rPr>
+      </w:pPr>
+      <w:r>
+        <w:t xml:space="preserve">You can download the datasets and code for this workshop from </w:t>
+      </w:r>
+      <w:hyperlink r:id="rId9" w:history="1">
+        <w:r>
+          <w:rPr>
+            <w:rStyle w:val="Hyperlink0"/>
+          </w:rPr>
+          <w:t>https://github.com/ocean-tracking-network/2025-glatos-workshop</w:t>
+        </w:r>
+      </w:hyperlink>
+      <w:r>
         <w:t>.</w:t>
       </w:r>
     </w:p>
     <w:p>
       <w:pPr>
-        <w:pStyle w:val="List Paragraph"/>
+        <w:pStyle w:val="ListParagraph"/>
         <w:numPr>
           <w:ilvl w:val="2"/>
           <w:numId w:val="2"/>
         </w:numPr>
-        <w:rPr>
-          <w:lang w:val="en-US"/>
-        </w:rPr>
-      </w:pPr>
-      <w:r>
-        <w:rPr>
-          <w:rtl w:val="0"/>
-          <w:lang w:val="en-US"/>
-        </w:rPr>
+      </w:pPr>
+      <w:r>
         <w:t>Select the GREEN "code" button at the top and choose "Download ZIP".</w:t>
       </w:r>
     </w:p>
     <w:p>
       <w:pPr>
-        <w:pStyle w:val="List Paragraph"/>
+        <w:pStyle w:val="ListParagraph"/>
         <w:numPr>
           <w:ilvl w:val="2"/>
           <w:numId w:val="2"/>
         </w:numPr>
-        <w:rPr>
-          <w:lang w:val="en-US"/>
-        </w:rPr>
-      </w:pPr>
-      <w:r>
-        <w:rPr>
-          <w:rtl w:val="0"/>
-          <w:lang w:val="en-US"/>
-        </w:rPr>
+      </w:pPr>
+      <w:r>
         <w:t>Unzip the folder and move to secure location on your computer (Documents, Desktop etc.)</w:t>
       </w:r>
     </w:p>
     <w:p>
       <w:pPr>
-        <w:pStyle w:val="List Paragraph"/>
+        <w:pStyle w:val="ListParagraph"/>
         <w:numPr>
           <w:ilvl w:val="2"/>
           <w:numId w:val="2"/>
         </w:numPr>
-        <w:rPr>
-          <w:lang w:val="en-US"/>
-        </w:rPr>
-      </w:pPr>
-      <w:r>
-        <w:rPr>
-          <w:rtl w:val="0"/>
-          <w:lang w:val="en-US"/>
-        </w:rPr>
-        <w:t>Copy the folder's path and use it to set your working directly in R using `setwd('&lt;path-to-folder&gt;')`. This will be covered during the workshop.</w:t>
-      </w:r>
-    </w:p>
-    <w:p>
-      <w:pPr>
-        <w:pStyle w:val="List Paragraph"/>
+      </w:pPr>
+      <w:r>
+        <w:t>Copy the folder's path and use it to set your working directly in R using `</w:t>
+      </w:r>
+      <w:proofErr w:type="spellStart"/>
+      <w:r>
+        <w:t>setwd</w:t>
+      </w:r>
+      <w:proofErr w:type="spellEnd"/>
+      <w:r>
+        <w:t>('&lt;path-to-folder&gt;</w:t>
+      </w:r>
+      <w:proofErr w:type="gramStart"/>
+      <w:r>
+        <w:t>')`</w:t>
+      </w:r>
+      <w:proofErr w:type="gramEnd"/>
+      <w:r>
+        <w:t>. This will be covered during the workshop.</w:t>
+      </w:r>
+    </w:p>
+    <w:p>
+      <w:pPr>
+        <w:pStyle w:val="ListParagraph"/>
         <w:numPr>
           <w:ilvl w:val="1"/>
           <w:numId w:val="2"/>
         </w:numPr>
-        <w:rPr>
-          <w:lang w:val="en-US"/>
-        </w:rPr>
-      </w:pPr>
-      <w:r>
-        <w:rPr>
-          <w:rtl w:val="0"/>
-          <w:lang w:val="en-US"/>
-        </w:rPr>
-        <w:t>If you are familiar with Git and Github, feel free to clone this repository as you normally would, by running `git clone [workshop-git-URL].git` in a terminal program and following from step 3 above.</w:t>
-      </w:r>
-    </w:p>
-    <w:p>
-      <w:pPr>
-        <w:pStyle w:val="List Paragraph"/>
+      </w:pPr>
+      <w:r>
+        <w:t>If you are familiar with Git and Git</w:t>
+      </w:r>
+      <w:r>
+        <w:t>H</w:t>
+      </w:r>
+      <w:r>
+        <w:t>ub, feel free to clone this repository as you normally would, by running `git clone [workshop-git-URL</w:t>
+      </w:r>
+      <w:proofErr w:type="gramStart"/>
+      <w:r>
+        <w:t>].git</w:t>
+      </w:r>
+      <w:proofErr w:type="gramEnd"/>
+      <w:r>
+        <w:t>` in a terminal program and following from step 3 above.</w:t>
+      </w:r>
+    </w:p>
+    <w:p>
+      <w:pPr>
+        <w:pStyle w:val="ListParagraph"/>
         <w:numPr>
           <w:ilvl w:val="0"/>
           <w:numId w:val="2"/>
         </w:numPr>
-        <w:rPr>
-          <w:lang w:val="en-US"/>
-        </w:rPr>
-      </w:pPr>
-      <w:r>
-        <w:rPr>
-          <w:rtl w:val="0"/>
-          <w:lang w:val="en-US"/>
-        </w:rPr>
-        <w:t xml:space="preserve">Various R packages, provided on the Setup page of the workshop website (link provided in the Eventbrite prior to the first day of the workshop) and also in the `Setup.R` file provided on the workshop GitHub, which you have just downloaded in step 5. </w:t>
+      </w:pPr>
+      <w:r>
+        <w:t xml:space="preserve">Various R packages, provided on the Setup page of the workshop website (link provided in the Eventbrite prior to the first day of the workshop) </w:t>
+      </w:r>
+      <w:proofErr w:type="gramStart"/>
+      <w:r>
+        <w:t>and also</w:t>
+      </w:r>
+      <w:proofErr w:type="gramEnd"/>
+      <w:r>
+        <w:t xml:space="preserve"> in the `</w:t>
+      </w:r>
+      <w:proofErr w:type="spellStart"/>
+      <w:r>
+        <w:t>Setup.R</w:t>
+      </w:r>
+      <w:proofErr w:type="spellEnd"/>
+      <w:r>
+        <w:t xml:space="preserve">` file provided on the workshop GitHub, which you have just downloaded in step 5. </w:t>
       </w:r>
     </w:p>
     <w:p>
@@ -423,210 +314,90 @@
         <w:pStyle w:val="Heading"/>
       </w:pPr>
       <w:r>
-        <w:rPr>
-          <w:rtl w:val="0"/>
-          <w:lang w:val="en-US"/>
-        </w:rPr>
+        <w:lastRenderedPageBreak/>
         <w:t>Instructions for installing R:</w:t>
       </w:r>
     </w:p>
     <w:p>
       <w:pPr>
-        <w:pStyle w:val="List Paragraph"/>
+        <w:pStyle w:val="ListParagraph"/>
         <w:numPr>
           <w:ilvl w:val="0"/>
           <w:numId w:val="4"/>
         </w:numPr>
-        <w:rPr>
-          <w:lang w:val="en-US"/>
-        </w:rPr>
-      </w:pPr>
-      <w:r>
-        <w:rPr>
-          <w:rtl w:val="0"/>
-          <w:lang w:val="en-US"/>
-        </w:rPr>
+      </w:pPr>
+      <w:r>
         <w:t xml:space="preserve">Point your browser to </w:t>
       </w:r>
-      <w:r>
-        <w:rPr>
-          <w:rStyle w:val="Hyperlink.0"/>
-        </w:rPr>
-        <w:fldChar w:fldCharType="begin" w:fldLock="0"/>
-      </w:r>
-      <w:r>
-        <w:rPr>
-          <w:rStyle w:val="Hyperlink.0"/>
-        </w:rPr>
-        <w:instrText xml:space="preserve"> HYPERLINK "https://cran.r-project.org/mirrors.html"</w:instrText>
-      </w:r>
-      <w:r>
-        <w:rPr>
-          <w:rStyle w:val="Hyperlink.0"/>
-        </w:rPr>
-        <w:fldChar w:fldCharType="separate" w:fldLock="0"/>
-      </w:r>
-      <w:r>
-        <w:rPr>
-          <w:rStyle w:val="Hyperlink.0"/>
-          <w:rtl w:val="0"/>
-          <w:lang w:val="en-US"/>
-        </w:rPr>
-        <w:t>https://cran.r-project.org/mirrors.html</w:t>
-      </w:r>
-      <w:r>
-        <w:rPr/>
-        <w:fldChar w:fldCharType="end" w:fldLock="0"/>
-      </w:r>
-      <w:r>
-        <w:rPr>
-          <w:rtl w:val="0"/>
-          <w:lang w:val="en-US"/>
-        </w:rPr>
+      <w:hyperlink r:id="rId10" w:history="1">
+        <w:r>
+          <w:rPr>
+            <w:rStyle w:val="Hyperlink0"/>
+          </w:rPr>
+          <w:t>https://cran.r-project.org/mirrors.html</w:t>
+        </w:r>
+      </w:hyperlink>
+      <w:r>
         <w:t xml:space="preserve">  and select one of the mirrors for the USA.</w:t>
       </w:r>
     </w:p>
     <w:p>
       <w:pPr>
-        <w:pStyle w:val="List Paragraph"/>
+        <w:pStyle w:val="ListParagraph"/>
         <w:numPr>
           <w:ilvl w:val="0"/>
           <w:numId w:val="4"/>
         </w:numPr>
-        <w:rPr>
-          <w:lang w:val="en-US"/>
-        </w:rPr>
-      </w:pPr>
-      <w:r>
-        <w:rPr>
-          <w:rtl w:val="0"/>
-          <w:lang w:val="en-US"/>
-        </w:rPr>
+      </w:pPr>
+      <w:r>
         <w:t>Click on the "Download" link of precompiled binary for the distribution that matches your operating system.</w:t>
       </w:r>
     </w:p>
     <w:p>
       <w:pPr>
-        <w:pStyle w:val="List Paragraph"/>
+        <w:pStyle w:val="ListParagraph"/>
         <w:numPr>
           <w:ilvl w:val="1"/>
           <w:numId w:val="4"/>
         </w:numPr>
-        <w:rPr>
-          <w:lang w:val="en-US"/>
-        </w:rPr>
-      </w:pPr>
-      <w:r>
-        <w:rPr>
-          <w:rtl w:val="0"/>
-          <w:lang w:val="en-US"/>
-        </w:rPr>
-        <w:t xml:space="preserve"> If you are installing to a Windows computer, click on "Download R for Windows" link. Under subdirectories, click on </w:t>
-      </w:r>
-      <w:r>
-        <w:rPr>
-          <w:rtl w:val="0"/>
-          <w:lang w:val="en-US"/>
-        </w:rPr>
-        <w:t>“</w:t>
-      </w:r>
-      <w:r>
-        <w:rPr>
-          <w:rtl w:val="0"/>
-          <w:lang w:val="en-US"/>
-        </w:rPr>
-        <w:t>base</w:t>
-      </w:r>
-      <w:r>
-        <w:rPr>
-          <w:rtl w:val="0"/>
-          <w:lang w:val="en-US"/>
-        </w:rPr>
-        <w:t xml:space="preserve">” </w:t>
-      </w:r>
-      <w:r>
-        <w:rPr>
-          <w:rtl w:val="0"/>
-          <w:lang w:val="en-US"/>
-        </w:rPr>
-        <w:t xml:space="preserve">and then </w:t>
-      </w:r>
-      <w:r>
-        <w:rPr>
-          <w:rtl w:val="0"/>
-          <w:lang w:val="en-US"/>
-        </w:rPr>
-        <w:t>“</w:t>
-      </w:r>
-      <w:r>
-        <w:rPr>
-          <w:rtl w:val="0"/>
-          <w:lang w:val="en-US"/>
-        </w:rPr>
-        <w:t>Download R 4.0.3 for Windows.</w:t>
-      </w:r>
-      <w:r>
-        <w:rPr>
-          <w:rtl w:val="0"/>
-          <w:lang w:val="en-US"/>
-        </w:rPr>
-        <w:t>”</w:t>
-      </w:r>
-    </w:p>
-    <w:p>
-      <w:pPr>
-        <w:pStyle w:val="List Paragraph"/>
+      </w:pPr>
+      <w:r>
+        <w:t xml:space="preserve"> If you are installing to a Windows computer, click on "Download R for Windows" link. Under subdirectories, click on “base” and then “Download R 4.0.3 for Windows.”</w:t>
+      </w:r>
+    </w:p>
+    <w:p>
+      <w:pPr>
+        <w:pStyle w:val="ListParagraph"/>
         <w:numPr>
           <w:ilvl w:val="1"/>
           <w:numId w:val="4"/>
         </w:numPr>
-        <w:rPr>
-          <w:lang w:val="en-US"/>
-        </w:rPr>
-      </w:pPr>
-      <w:r>
-        <w:rPr>
-          <w:rtl w:val="0"/>
-          <w:lang w:val="en-US"/>
-        </w:rPr>
+      </w:pPr>
+      <w:r>
         <w:t>If you are installing to a Mac, click "Download R for (Mac) OS X" and on the resulting webpage click the "R-4.0.3.pkg" link to download the installer to your computer.</w:t>
       </w:r>
     </w:p>
     <w:p>
       <w:pPr>
-        <w:pStyle w:val="List Paragraph"/>
+        <w:pStyle w:val="ListParagraph"/>
         <w:numPr>
           <w:ilvl w:val="0"/>
           <w:numId w:val="4"/>
         </w:numPr>
-        <w:rPr>
-          <w:lang w:val="en-US"/>
-        </w:rPr>
-      </w:pPr>
-      <w:r>
-        <w:rPr>
-          <w:rtl w:val="0"/>
-          <w:lang w:val="en-US"/>
-        </w:rPr>
+      </w:pPr>
+      <w:r>
         <w:t>Once R finishes downloading, click on the installer and follow the prompts. Make sure to "install as administrator" if you are on Windows. Otherwise, the default options are fine.</w:t>
       </w:r>
     </w:p>
     <w:p>
       <w:pPr>
-        <w:pStyle w:val="List Paragraph"/>
+        <w:pStyle w:val="ListParagraph"/>
         <w:numPr>
           <w:ilvl w:val="0"/>
           <w:numId w:val="4"/>
         </w:numPr>
-        <w:rPr>
-          <w:lang w:val="en-US"/>
-        </w:rPr>
-      </w:pPr>
-      <w:r>
-        <w:rPr>
-          <w:rtl w:val="0"/>
-          <w:lang w:val="en-US"/>
-        </w:rPr>
+      </w:pPr>
+      <w:r>
         <w:t>After install finishes, you should be able to open a R command line terminal by selecting the icon in Windows, or through Launchpad in MacOS.</w:t>
       </w:r>
     </w:p>
@@ -635,10 +406,6 @@
         <w:pStyle w:val="Heading"/>
       </w:pPr>
       <w:r>
-        <w:rPr>
-          <w:rtl w:val="0"/>
-          <w:lang w:val="en-US"/>
-        </w:rPr>
         <w:t>Instructions for installing RStudio:</w:t>
       </w:r>
     </w:p>
@@ -649,108 +416,187 @@
     </w:p>
     <w:p>
       <w:pPr>
-        <w:pStyle w:val="List Paragraph"/>
+        <w:pStyle w:val="ListParagraph"/>
         <w:numPr>
           <w:ilvl w:val="0"/>
           <w:numId w:val="6"/>
         </w:numPr>
-        <w:rPr>
-          <w:lang w:val="en-US"/>
-        </w:rPr>
-      </w:pPr>
-      <w:r>
-        <w:rPr>
-          <w:rtl w:val="0"/>
-          <w:lang w:val="en-US"/>
-        </w:rPr>
+      </w:pPr>
+      <w:r>
         <w:t xml:space="preserve">Point your browser to </w:t>
       </w:r>
-      <w:r>
-        <w:rPr>
-          <w:rStyle w:val="Hyperlink.0"/>
-        </w:rPr>
-        <w:fldChar w:fldCharType="begin" w:fldLock="0"/>
-      </w:r>
-      <w:r>
-        <w:rPr>
-          <w:rStyle w:val="Hyperlink.0"/>
-        </w:rPr>
-        <w:instrText xml:space="preserve"> HYPERLINK "https://www.rstudio.com/products/rstudio/download/"</w:instrText>
-      </w:r>
-      <w:r>
-        <w:rPr>
-          <w:rStyle w:val="Hyperlink.0"/>
-        </w:rPr>
-        <w:fldChar w:fldCharType="separate" w:fldLock="0"/>
-      </w:r>
-      <w:r>
-        <w:rPr>
-          <w:rStyle w:val="Hyperlink.0"/>
-          <w:rtl w:val="0"/>
-          <w:lang w:val="en-US"/>
-        </w:rPr>
-        <w:t>https://www.rstudio.com/products/rstudio/download/</w:t>
-      </w:r>
-      <w:r>
-        <w:rPr/>
-        <w:fldChar w:fldCharType="end" w:fldLock="0"/>
-      </w:r>
-      <w:r>
-        <w:rPr>
-          <w:rtl w:val="0"/>
-          <w:lang w:val="en-US"/>
-        </w:rPr>
+      <w:hyperlink r:id="rId11" w:history="1">
+        <w:r>
+          <w:rPr>
+            <w:rStyle w:val="Hyperlink0"/>
+          </w:rPr>
+          <w:t>https://www.rstudio.com/products/rstudio/download/</w:t>
+        </w:r>
+      </w:hyperlink>
+      <w:r>
         <w:t xml:space="preserve"> , click the Download button under the RStudio Desktop Free version and you will be directed to download the appropriate RStudio installer for your operating system.</w:t>
       </w:r>
     </w:p>
     <w:p>
       <w:pPr>
-        <w:pStyle w:val="List Paragraph"/>
+        <w:pStyle w:val="ListParagraph"/>
         <w:numPr>
           <w:ilvl w:val="0"/>
           <w:numId w:val="6"/>
         </w:numPr>
-        <w:rPr>
-          <w:lang w:val="en-US"/>
-        </w:rPr>
-      </w:pPr>
-      <w:r>
-        <w:rPr>
-          <w:rtl w:val="0"/>
-          <w:lang w:val="en-US"/>
-        </w:rPr>
+      </w:pPr>
+      <w:r>
         <w:t>Click on downloaded installer and follow the prompts for installing RStudio. Unless you have specific installation requirements, the default options are fine.</w:t>
       </w:r>
     </w:p>
     <w:p>
       <w:pPr>
-        <w:pStyle w:val="List Paragraph"/>
+        <w:pStyle w:val="ListParagraph"/>
         <w:numPr>
           <w:ilvl w:val="0"/>
           <w:numId w:val="6"/>
         </w:numPr>
+      </w:pPr>
+      <w:r>
+        <w:t>Once RStudio has finished installing, click on the program icon. RStudio should open with an active R console.</w:t>
+      </w:r>
+    </w:p>
+    <w:p/>
+    <w:p>
+      <w:pPr>
+        <w:pStyle w:val="Heading"/>
+      </w:pPr>
+      <w:r>
+        <w:t xml:space="preserve">OR: </w:t>
+      </w:r>
+      <w:r>
+        <w:t xml:space="preserve">Instructions for installing </w:t>
+      </w:r>
+      <w:r>
+        <w:t>Positron</w:t>
+      </w:r>
+      <w:r>
+        <w:t>:</w:t>
+      </w:r>
+    </w:p>
+    <w:p>
+      <w:pPr>
+        <w:pStyle w:val="ListParagraph"/>
+        <w:numPr>
+          <w:ilvl w:val="0"/>
+          <w:numId w:val="9"/>
+        </w:numPr>
+      </w:pPr>
+      <w:r>
+        <w:t>Point your browser to</w:t>
+      </w:r>
+      <w:r>
         <w:rPr>
-          <w:lang w:val="en-US"/>
+          <w:rFonts w:cs="Calibri"/>
         </w:rPr>
-      </w:pPr>
+        <w:t xml:space="preserve"> </w:t>
+      </w:r>
+      <w:hyperlink r:id="rId12" w:history="1">
+        <w:r>
+          <w:rPr>
+            <w:rStyle w:val="Hyperlink"/>
+            <w:rFonts w:cs="Calibri"/>
+          </w:rPr>
+          <w:t>https://positron.posit.co/install.html</w:t>
+        </w:r>
+      </w:hyperlink>
       <w:r>
         <w:rPr>
-          <w:rtl w:val="0"/>
-          <w:lang w:val="en-US"/>
+          <w:rFonts w:cs="Calibri"/>
         </w:rPr>
-        <w:t>Once RStudio has finished installing, click on the program icon. RStudio should open with an active R console.</w:t>
-      </w:r>
-    </w:p>
+        <w:t xml:space="preserve"> </w:t>
+      </w:r>
+      <w:r>
+        <w:t xml:space="preserve">, click the </w:t>
+      </w:r>
+      <w:r>
+        <w:t xml:space="preserve">I Agree to the Positron License agreement checkbox and </w:t>
+      </w:r>
+      <w:r>
+        <w:t xml:space="preserve">you will be directed to download the appropriate </w:t>
+      </w:r>
+      <w:r>
+        <w:t>Positron</w:t>
+      </w:r>
+      <w:r>
+        <w:t xml:space="preserve"> installer for your operating system.</w:t>
+      </w:r>
+    </w:p>
+    <w:p>
+      <w:pPr>
+        <w:pStyle w:val="ListParagraph"/>
+        <w:numPr>
+          <w:ilvl w:val="0"/>
+          <w:numId w:val="9"/>
+        </w:numPr>
+      </w:pPr>
+      <w:r>
+        <w:t xml:space="preserve">Click on downloaded installer and follow the prompts for installing </w:t>
+      </w:r>
+      <w:r>
+        <w:t>Positron</w:t>
+      </w:r>
+      <w:r>
+        <w:t>. Unless you have specific installation requirements, the default options are fine.</w:t>
+      </w:r>
+    </w:p>
+    <w:p>
+      <w:pPr>
+        <w:pStyle w:val="ListParagraph"/>
+        <w:numPr>
+          <w:ilvl w:val="0"/>
+          <w:numId w:val="9"/>
+        </w:numPr>
+      </w:pPr>
+      <w:r>
+        <w:t>Note that you will need to have installed R version 4.2 or higher to use Positron with R</w:t>
+      </w:r>
+    </w:p>
+    <w:p>
+      <w:pPr>
+        <w:pStyle w:val="ListParagraph"/>
+        <w:numPr>
+          <w:ilvl w:val="0"/>
+          <w:numId w:val="9"/>
+        </w:numPr>
+      </w:pPr>
+      <w:r>
+        <w:t xml:space="preserve">Once </w:t>
+      </w:r>
+      <w:r>
+        <w:t xml:space="preserve">Positron </w:t>
+      </w:r>
+      <w:r>
+        <w:t xml:space="preserve">has finished installing, click on the program icon. </w:t>
+      </w:r>
+      <w:r>
+        <w:t>Positron</w:t>
+      </w:r>
+      <w:r>
+        <w:t xml:space="preserve"> should open with an active R console.</w:t>
+      </w:r>
+    </w:p>
+    <w:p/>
     <w:p>
       <w:pPr>
         <w:pStyle w:val="Heading"/>
       </w:pPr>
       <w:r>
-        <w:rPr>
-          <w:rtl w:val="0"/>
-          <w:lang w:val="en-US"/>
-        </w:rPr>
-        <w:t>Instructions for installing Rtools:</w:t>
+        <w:lastRenderedPageBreak/>
+        <w:t xml:space="preserve">Instructions for installing </w:t>
+      </w:r>
+      <w:proofErr w:type="spellStart"/>
+      <w:r>
+        <w:t>Rtools</w:t>
+      </w:r>
+      <w:proofErr w:type="spellEnd"/>
+      <w:r>
+        <w:t>:</w:t>
       </w:r>
     </w:p>
     <w:p>
@@ -762,594 +608,402 @@
       <w:pPr>
         <w:pStyle w:val="Body"/>
         <w:rPr>
-          <w:b w:val="1"/>
-          <w:bCs w:val="1"/>
+          <w:b/>
+          <w:bCs/>
         </w:rPr>
       </w:pPr>
       <w:r>
         <w:rPr>
-          <w:b w:val="1"/>
-          <w:bCs w:val="1"/>
-          <w:rtl w:val="0"/>
-          <w:lang w:val="en-US"/>
+          <w:b/>
+          <w:bCs/>
         </w:rPr>
-        <w:t xml:space="preserve">Only Windows Users need to install Rtools </w:t>
-      </w:r>
+        <w:t xml:space="preserve">Only Windows Users need to install </w:t>
+      </w:r>
+      <w:proofErr w:type="spellStart"/>
       <w:r>
         <w:rPr>
-          <w:b w:val="1"/>
-          <w:bCs w:val="1"/>
-          <w:rtl w:val="0"/>
+          <w:b/>
+          <w:bCs/>
         </w:rPr>
-        <w:t xml:space="preserve">– </w:t>
-      </w:r>
+        <w:t>Rtools</w:t>
+      </w:r>
+      <w:proofErr w:type="spellEnd"/>
       <w:r>
         <w:rPr>
-          <w:b w:val="1"/>
-          <w:bCs w:val="1"/>
-          <w:rtl w:val="0"/>
-          <w:lang w:val="en-US"/>
+          <w:b/>
+          <w:bCs/>
         </w:rPr>
-        <w:t>not MacOS</w:t>
-      </w:r>
-    </w:p>
-    <w:p>
-      <w:pPr>
-        <w:pStyle w:val="List Paragraph"/>
+        <w:t xml:space="preserve"> – not MacOS</w:t>
+      </w:r>
+    </w:p>
+    <w:p>
+      <w:pPr>
+        <w:pStyle w:val="ListParagraph"/>
         <w:numPr>
           <w:ilvl w:val="0"/>
           <w:numId w:val="8"/>
         </w:numPr>
-        <w:rPr>
-          <w:lang w:val="en-US"/>
-        </w:rPr>
-      </w:pPr>
-      <w:r>
-        <w:rPr>
-          <w:rtl w:val="0"/>
-          <w:lang w:val="en-US"/>
-        </w:rPr>
+      </w:pPr>
+      <w:r>
         <w:t xml:space="preserve">Point your browser to  </w:t>
       </w:r>
-      <w:r>
-        <w:rPr>
-          <w:rStyle w:val="Hyperlink.0"/>
-        </w:rPr>
-        <w:fldChar w:fldCharType="begin" w:fldLock="0"/>
-      </w:r>
-      <w:r>
-        <w:rPr>
-          <w:rStyle w:val="Hyperlink.0"/>
-        </w:rPr>
-        <w:instrText xml:space="preserve"> HYPERLINK "https://cran.r-project.org/bin/windows/Rtools/"</w:instrText>
-      </w:r>
-      <w:r>
-        <w:rPr>
-          <w:rStyle w:val="Hyperlink.0"/>
-        </w:rPr>
-        <w:fldChar w:fldCharType="separate" w:fldLock="0"/>
-      </w:r>
-      <w:r>
-        <w:rPr>
-          <w:rStyle w:val="Hyperlink.0"/>
-          <w:rtl w:val="0"/>
-          <w:lang w:val="en-US"/>
-        </w:rPr>
-        <w:t>https://cran.r-project.org/bin/windows/Rtools/</w:t>
-      </w:r>
-      <w:r>
-        <w:rPr/>
-        <w:fldChar w:fldCharType="end" w:fldLock="0"/>
-      </w:r>
-      <w:r>
-        <w:rPr>
-          <w:rtl w:val="0"/>
-          <w:lang w:val="en-US"/>
-        </w:rPr>
+      <w:hyperlink r:id="rId13" w:history="1">
+        <w:r>
+          <w:rPr>
+            <w:rStyle w:val="Hyperlink0"/>
+          </w:rPr>
+          <w:t>https://cran.r-project.org/bin/windows/Rtools/</w:t>
+        </w:r>
+      </w:hyperlink>
+      <w:r>
         <w:t>. Select the file which aligns with your R version to download the file and then run the installer. Default options should be fine.</w:t>
       </w:r>
     </w:p>
     <w:p>
       <w:pPr>
-        <w:pStyle w:val="List Paragraph"/>
+        <w:pStyle w:val="ListParagraph"/>
         <w:numPr>
           <w:ilvl w:val="0"/>
           <w:numId w:val="8"/>
         </w:numPr>
-        <w:rPr>
-          <w:lang w:val="en-US"/>
-        </w:rPr>
-      </w:pPr>
-      <w:r>
-        <w:rPr>
-          <w:rtl w:val="0"/>
-          <w:lang w:val="en-US"/>
-        </w:rPr>
-        <w:t xml:space="preserve">After installation on Windows operating system, Rtools will need to be added to the system Path variable. Open System Properties (enter </w:t>
-      </w:r>
-      <w:r>
-        <w:rPr>
-          <w:rtl w:val="0"/>
-          <w:lang w:val="en-US"/>
-        </w:rPr>
-        <w:t>“</w:t>
-      </w:r>
-      <w:r>
-        <w:rPr>
-          <w:rtl w:val="0"/>
-          <w:lang w:val="en-US"/>
-        </w:rPr>
-        <w:t>system environment variables</w:t>
-      </w:r>
-      <w:r>
-        <w:rPr>
-          <w:rtl w:val="0"/>
-          <w:lang w:val="en-US"/>
-        </w:rPr>
-        <w:t xml:space="preserve">” </w:t>
-      </w:r>
-      <w:r>
-        <w:rPr>
-          <w:rtl w:val="0"/>
-          <w:lang w:val="en-US"/>
-        </w:rPr>
-        <w:t xml:space="preserve">in the windows search box and selected </w:t>
-      </w:r>
-      <w:r>
-        <w:rPr>
-          <w:rtl w:val="0"/>
-          <w:lang w:val="en-US"/>
-        </w:rPr>
-        <w:t>“</w:t>
-      </w:r>
-      <w:r>
-        <w:rPr>
-          <w:rtl w:val="0"/>
-          <w:lang w:val="en-US"/>
-        </w:rPr>
-        <w:t>Edit the system environment variables</w:t>
-      </w:r>
-      <w:r>
-        <w:rPr>
-          <w:rtl w:val="0"/>
-          <w:lang w:val="en-US"/>
-        </w:rPr>
-        <w:t>”</w:t>
-      </w:r>
-      <w:r>
-        <w:rPr>
-          <w:rtl w:val="0"/>
-          <w:lang w:val="en-US"/>
-        </w:rPr>
-        <w:t xml:space="preserve">) and select the box named </w:t>
-      </w:r>
-      <w:r>
-        <w:rPr>
-          <w:rtl w:val="0"/>
-          <w:lang w:val="en-US"/>
-        </w:rPr>
-        <w:t>“</w:t>
-      </w:r>
-      <w:r>
-        <w:rPr>
-          <w:rtl w:val="0"/>
-          <w:lang w:val="en-US"/>
-        </w:rPr>
-        <w:t>Environment Variables</w:t>
-      </w:r>
-      <w:r>
-        <w:rPr>
-          <w:rtl w:val="0"/>
-          <w:lang w:val="en-US"/>
-        </w:rPr>
-        <w:t>”</w:t>
-      </w:r>
-      <w:r>
-        <w:rPr>
-          <w:rtl w:val="0"/>
-          <w:lang w:val="en-US"/>
-        </w:rPr>
-        <w:t xml:space="preserve">. In the </w:t>
-      </w:r>
-      <w:r>
-        <w:rPr>
-          <w:rtl w:val="0"/>
-          <w:lang w:val="en-US"/>
-        </w:rPr>
-        <w:t>“</w:t>
-      </w:r>
-      <w:r>
-        <w:rPr>
-          <w:rtl w:val="0"/>
-          <w:lang w:val="en-US"/>
-        </w:rPr>
-        <w:t>System Variables</w:t>
-      </w:r>
-      <w:r>
-        <w:rPr>
-          <w:rtl w:val="0"/>
-          <w:lang w:val="en-US"/>
-        </w:rPr>
-        <w:t xml:space="preserve">” </w:t>
-      </w:r>
-      <w:r>
-        <w:rPr>
-          <w:rtl w:val="0"/>
-          <w:lang w:val="en-US"/>
-        </w:rPr>
-        <w:t xml:space="preserve">box, click </w:t>
-      </w:r>
-      <w:r>
-        <w:rPr>
-          <w:rtl w:val="0"/>
-          <w:lang w:val="en-US"/>
-        </w:rPr>
-        <w:t>“</w:t>
-      </w:r>
-      <w:r>
-        <w:rPr>
-          <w:rtl w:val="0"/>
-          <w:lang w:val="en-US"/>
-        </w:rPr>
-        <w:t>Path</w:t>
-      </w:r>
-      <w:r>
-        <w:rPr>
-          <w:rtl w:val="0"/>
-          <w:lang w:val="en-US"/>
-        </w:rPr>
-        <w:t xml:space="preserve">” </w:t>
-      </w:r>
-      <w:r>
-        <w:rPr>
-          <w:rtl w:val="0"/>
-          <w:lang w:val="en-US"/>
-        </w:rPr>
-        <w:t xml:space="preserve">in the </w:t>
-      </w:r>
-      <w:r>
-        <w:rPr>
-          <w:rtl w:val="0"/>
-          <w:lang w:val="en-US"/>
-        </w:rPr>
-        <w:t>“</w:t>
-      </w:r>
-      <w:r>
-        <w:rPr>
-          <w:rtl w:val="0"/>
-          <w:lang w:val="en-US"/>
-        </w:rPr>
-        <w:t>Variable</w:t>
-      </w:r>
-      <w:r>
-        <w:rPr>
-          <w:rtl w:val="0"/>
-          <w:lang w:val="en-US"/>
-        </w:rPr>
-        <w:t xml:space="preserve">” </w:t>
-      </w:r>
-      <w:r>
-        <w:rPr>
-          <w:rtl w:val="0"/>
-          <w:lang w:val="en-US"/>
-        </w:rPr>
-        <w:t xml:space="preserve">column, then click </w:t>
-      </w:r>
-      <w:r>
-        <w:rPr>
-          <w:rtl w:val="0"/>
-          <w:lang w:val="en-US"/>
-        </w:rPr>
-        <w:t>“</w:t>
-      </w:r>
-      <w:r>
-        <w:rPr>
-          <w:rtl w:val="0"/>
-          <w:lang w:val="en-US"/>
-        </w:rPr>
-        <w:t>Edit</w:t>
-      </w:r>
-      <w:r>
-        <w:rPr>
-          <w:rtl w:val="0"/>
-          <w:lang w:val="en-US"/>
-        </w:rPr>
-        <w:t xml:space="preserve">” </w:t>
-      </w:r>
-      <w:r>
-        <w:rPr>
-          <w:rtl w:val="0"/>
-          <w:lang w:val="en-US"/>
-        </w:rPr>
-        <w:t xml:space="preserve">and then </w:t>
-      </w:r>
-      <w:r>
-        <w:rPr>
-          <w:rtl w:val="0"/>
-          <w:lang w:val="en-US"/>
-        </w:rPr>
-        <w:t>“</w:t>
-      </w:r>
-      <w:r>
-        <w:rPr>
-          <w:rtl w:val="0"/>
-          <w:lang w:val="en-US"/>
-        </w:rPr>
-        <w:t>New</w:t>
-      </w:r>
-      <w:r>
-        <w:rPr>
-          <w:rtl w:val="0"/>
-          <w:lang w:val="en-US"/>
-        </w:rPr>
-        <w:t>”</w:t>
-      </w:r>
-      <w:r>
-        <w:rPr>
-          <w:rtl w:val="0"/>
-          <w:lang w:val="en-US"/>
-        </w:rPr>
-        <w:t>. Add (type or paste) the full path to the Rtools binaries folder (e.g., C:\Rtools\bin). Click OK and OK again to close the Environment Variables window.</w:t>
-      </w:r>
-    </w:p>
-    <w:p>
-      <w:pPr>
-        <w:pStyle w:val="List Paragraph"/>
+      </w:pPr>
+      <w:r>
+        <w:t xml:space="preserve">After installation on Windows operating system, </w:t>
+      </w:r>
+      <w:proofErr w:type="spellStart"/>
+      <w:r>
+        <w:t>Rtools</w:t>
+      </w:r>
+      <w:proofErr w:type="spellEnd"/>
+      <w:r>
+        <w:t xml:space="preserve"> will need to be added to the system Path variable. Open System Properties (enter “system environment variables” in the windows search box and selected “Edit the system environment variables”) and select the box named “Environment Variables”. In the “System Variables” box, click “Path” in the “Variable” column, then click “Edit” and then “New”. Add (type or paste) the full path to the </w:t>
+      </w:r>
+      <w:proofErr w:type="spellStart"/>
+      <w:r>
+        <w:t>Rtools</w:t>
+      </w:r>
+      <w:proofErr w:type="spellEnd"/>
+      <w:r>
+        <w:t xml:space="preserve"> binaries folder (e.g., C:\Rtools\bin). Click OK and OK again to close the Environment Variables window.</w:t>
+      </w:r>
+    </w:p>
+    <w:p>
+      <w:pPr>
+        <w:pStyle w:val="ListParagraph"/>
         <w:numPr>
           <w:ilvl w:val="0"/>
           <w:numId w:val="8"/>
         </w:numPr>
+      </w:pPr>
+      <w:r>
+        <w:t xml:space="preserve">Check that </w:t>
+      </w:r>
+      <w:proofErr w:type="spellStart"/>
+      <w:r>
+        <w:t>Rtools</w:t>
+      </w:r>
+      <w:proofErr w:type="spellEnd"/>
+      <w:r>
+        <w:t xml:space="preserve"> was installed correctly using the R package ‘</w:t>
+      </w:r>
+      <w:proofErr w:type="spellStart"/>
+      <w:r>
+        <w:t>devtools</w:t>
+      </w:r>
+      <w:proofErr w:type="spellEnd"/>
+      <w:r>
+        <w:t>’. In RStudio, install the R package ‘</w:t>
+      </w:r>
+      <w:proofErr w:type="spellStart"/>
+      <w:r>
+        <w:t>devtools</w:t>
+      </w:r>
+      <w:proofErr w:type="spellEnd"/>
+      <w:r>
+        <w:t xml:space="preserve">’ using the R code below: </w:t>
+      </w:r>
+      <w:proofErr w:type="spellStart"/>
+      <w:proofErr w:type="gramStart"/>
+      <w:r>
         <w:rPr>
-          <w:lang w:val="en-US"/>
+          <w:rFonts w:ascii="Times New Roman" w:hAnsi="Times New Roman"/>
+          <w:b/>
+          <w:bCs/>
         </w:rPr>
-      </w:pPr>
+        <w:t>install.packages</w:t>
+      </w:r>
+      <w:proofErr w:type="spellEnd"/>
+      <w:proofErr w:type="gramEnd"/>
       <w:r>
         <w:rPr>
-          <w:rtl w:val="0"/>
-          <w:lang w:val="en-US"/>
+          <w:rFonts w:ascii="Times New Roman" w:hAnsi="Times New Roman"/>
+          <w:b/>
+          <w:bCs/>
         </w:rPr>
-        <w:t xml:space="preserve">Check that Rtools was installed correctly using the R package </w:t>
-      </w:r>
+        <w:t>("</w:t>
+      </w:r>
+      <w:proofErr w:type="spellStart"/>
       <w:r>
         <w:rPr>
-          <w:rtl w:val="0"/>
-          <w:lang w:val="en-US"/>
-        </w:rPr>
-        <w:t>‘</w:t>
-      </w:r>
-      <w:r>
-        <w:rPr>
-          <w:rtl w:val="0"/>
-          <w:lang w:val="en-US"/>
+          <w:rFonts w:ascii="Times New Roman" w:hAnsi="Times New Roman"/>
+          <w:b/>
+          <w:bCs/>
         </w:rPr>
         <w:t>devtools</w:t>
       </w:r>
-      <w:r>
-        <w:rPr>
-          <w:rtl w:val="0"/>
-          <w:lang w:val="en-US"/>
-        </w:rPr>
-        <w:t>’</w:t>
-      </w:r>
-      <w:r>
-        <w:rPr>
-          <w:rtl w:val="0"/>
-          <w:lang w:val="en-US"/>
-        </w:rPr>
-        <w:t xml:space="preserve">. In RStudio, install the R package </w:t>
-      </w:r>
-      <w:r>
-        <w:rPr>
-          <w:rtl w:val="0"/>
-          <w:lang w:val="en-US"/>
-        </w:rPr>
-        <w:t>‘</w:t>
-      </w:r>
-      <w:r>
-        <w:rPr>
-          <w:rtl w:val="0"/>
-          <w:lang w:val="en-US"/>
-        </w:rPr>
-        <w:t>devtools</w:t>
-      </w:r>
-      <w:r>
-        <w:rPr>
-          <w:rtl w:val="0"/>
-          <w:lang w:val="en-US"/>
-        </w:rPr>
-        <w:t xml:space="preserve">’ </w:t>
-      </w:r>
-      <w:r>
-        <w:rPr>
-          <w:rtl w:val="0"/>
-          <w:lang w:val="en-US"/>
-        </w:rPr>
-        <w:t xml:space="preserve">using the R code below: </w:t>
-      </w:r>
+      <w:proofErr w:type="spellEnd"/>
       <w:r>
         <w:rPr>
           <w:rFonts w:ascii="Times New Roman" w:hAnsi="Times New Roman"/>
-          <w:b w:val="1"/>
-          <w:bCs w:val="1"/>
-          <w:rtl w:val="0"/>
-          <w:lang w:val="en-US"/>
+          <w:b/>
+          <w:bCs/>
         </w:rPr>
-        <w:t>install.packages("devtools")</w:t>
-      </w:r>
-    </w:p>
-    <w:p>
-      <w:pPr>
-        <w:pStyle w:val="List Paragraph"/>
+        <w:t>")</w:t>
+      </w:r>
+    </w:p>
+    <w:p>
+      <w:pPr>
+        <w:pStyle w:val="ListParagraph"/>
         <w:numPr>
           <w:ilvl w:val="0"/>
           <w:numId w:val="8"/>
         </w:numPr>
+      </w:pPr>
+      <w:r>
+        <w:t>Use the ‘</w:t>
+      </w:r>
+      <w:proofErr w:type="spellStart"/>
+      <w:r>
+        <w:t>devtools</w:t>
+      </w:r>
+      <w:proofErr w:type="spellEnd"/>
+      <w:r>
+        <w:t>’ function ‘</w:t>
+      </w:r>
+      <w:proofErr w:type="spellStart"/>
+      <w:r>
+        <w:t>find_rtools</w:t>
+      </w:r>
+      <w:proofErr w:type="spellEnd"/>
+      <w:r>
+        <w:t xml:space="preserve">’ to check if </w:t>
+      </w:r>
+      <w:proofErr w:type="spellStart"/>
+      <w:r>
+        <w:t>rtools</w:t>
+      </w:r>
+      <w:proofErr w:type="spellEnd"/>
+      <w:r>
+        <w:t xml:space="preserve"> was installed corrected. Use the code below: </w:t>
+      </w:r>
+    </w:p>
+    <w:p>
+      <w:pPr>
+        <w:pStyle w:val="Body"/>
+        <w:ind w:left="720"/>
         <w:rPr>
-          <w:lang w:val="en-US"/>
+          <w:rFonts w:ascii="Times New Roman" w:eastAsia="Times New Roman" w:hAnsi="Times New Roman" w:cs="Times New Roman"/>
         </w:rPr>
       </w:pPr>
       <w:r>
         <w:rPr>
-          <w:rtl w:val="0"/>
-          <w:lang w:val="en-US"/>
+          <w:rFonts w:ascii="Times New Roman" w:hAnsi="Times New Roman"/>
+          <w:b/>
+          <w:bCs/>
         </w:rPr>
-        <w:t xml:space="preserve">Use the </w:t>
-      </w:r>
+        <w:t>library(</w:t>
+      </w:r>
+      <w:proofErr w:type="spellStart"/>
       <w:r>
         <w:rPr>
-          <w:rtl w:val="0"/>
-          <w:lang w:val="en-US"/>
-        </w:rPr>
-        <w:t>‘</w:t>
-      </w:r>
-      <w:r>
-        <w:rPr>
-          <w:rtl w:val="0"/>
-          <w:lang w:val="en-US"/>
+          <w:rFonts w:ascii="Times New Roman" w:hAnsi="Times New Roman"/>
+          <w:b/>
+          <w:bCs/>
         </w:rPr>
         <w:t>devtools</w:t>
       </w:r>
-      <w:r>
-        <w:rPr>
-          <w:rtl w:val="0"/>
-          <w:lang w:val="en-US"/>
-        </w:rPr>
-        <w:t xml:space="preserve">’ </w:t>
-      </w:r>
-      <w:r>
-        <w:rPr>
-          <w:rtl w:val="0"/>
-          <w:lang w:val="en-US"/>
-        </w:rPr>
-        <w:t xml:space="preserve">function </w:t>
-      </w:r>
-      <w:r>
-        <w:rPr>
-          <w:rtl w:val="0"/>
-          <w:lang w:val="en-US"/>
-        </w:rPr>
-        <w:t>‘</w:t>
-      </w:r>
-      <w:r>
-        <w:rPr>
-          <w:rtl w:val="0"/>
-          <w:lang w:val="en-US"/>
-        </w:rPr>
-        <w:t>find_rtools</w:t>
-      </w:r>
-      <w:r>
-        <w:rPr>
-          <w:rtl w:val="0"/>
-          <w:lang w:val="en-US"/>
-        </w:rPr>
-        <w:t xml:space="preserve">’ </w:t>
-      </w:r>
-      <w:r>
-        <w:rPr>
-          <w:rtl w:val="0"/>
-          <w:lang w:val="en-US"/>
-        </w:rPr>
-        <w:t xml:space="preserve">to check if rtools was installed corrected. Use the code below: </w:t>
-      </w:r>
-    </w:p>
-    <w:p>
-      <w:pPr>
-        <w:pStyle w:val="Body"/>
-        <w:ind w:left="720" w:firstLine="0"/>
-        <w:rPr>
-          <w:rFonts w:ascii="Times New Roman" w:cs="Times New Roman" w:hAnsi="Times New Roman" w:eastAsia="Times New Roman"/>
-        </w:rPr>
-      </w:pPr>
+      <w:proofErr w:type="spellEnd"/>
       <w:r>
         <w:rPr>
           <w:rFonts w:ascii="Times New Roman" w:hAnsi="Times New Roman"/>
-          <w:b w:val="1"/>
-          <w:bCs w:val="1"/>
-          <w:rtl w:val="0"/>
-          <w:lang w:val="en-US"/>
+          <w:b/>
+          <w:bCs/>
         </w:rPr>
-        <w:t xml:space="preserve">library(devtools) </w:t>
+        <w:t xml:space="preserve">) </w:t>
       </w:r>
     </w:p>
     <w:p>
       <w:pPr>
         <w:pStyle w:val="Body"/>
-        <w:ind w:left="720" w:firstLine="0"/>
+        <w:ind w:left="720"/>
         <w:rPr>
-          <w:rFonts w:ascii="Times New Roman" w:cs="Times New Roman" w:hAnsi="Times New Roman" w:eastAsia="Times New Roman"/>
+          <w:rFonts w:ascii="Times New Roman" w:eastAsia="Times New Roman" w:hAnsi="Times New Roman" w:cs="Times New Roman"/>
         </w:rPr>
       </w:pPr>
+      <w:proofErr w:type="spellStart"/>
+      <w:proofErr w:type="gramStart"/>
       <w:r>
         <w:rPr>
           <w:rFonts w:ascii="Times New Roman" w:hAnsi="Times New Roman"/>
-          <w:b w:val="1"/>
-          <w:bCs w:val="1"/>
-          <w:rtl w:val="0"/>
-          <w:lang w:val="en-US"/>
+          <w:b/>
+          <w:bCs/>
         </w:rPr>
-        <w:t>devtools::find_rtools()</w:t>
-      </w:r>
-    </w:p>
-    <w:p>
-      <w:pPr>
-        <w:pStyle w:val="List Paragraph"/>
-      </w:pPr>
+        <w:t>devtools</w:t>
+      </w:r>
+      <w:proofErr w:type="spellEnd"/>
       <w:r>
         <w:rPr>
-          <w:rtl w:val="0"/>
-          <w:lang w:val="en-US"/>
+          <w:rFonts w:ascii="Times New Roman" w:hAnsi="Times New Roman"/>
+          <w:b/>
+          <w:bCs/>
         </w:rPr>
-        <w:t>If the result is TRUE, you are done. Otherwise, a warning message will indicate that something went wrong. Double check that the Rtools\bin directory was added correctly to the system Path variable.</w:t>
+        <w:t>::</w:t>
+      </w:r>
+      <w:proofErr w:type="spellStart"/>
+      <w:proofErr w:type="gramEnd"/>
+      <w:r>
+        <w:rPr>
+          <w:rFonts w:ascii="Times New Roman" w:hAnsi="Times New Roman"/>
+          <w:b/>
+          <w:bCs/>
+        </w:rPr>
+        <w:t>find_</w:t>
+      </w:r>
+      <w:proofErr w:type="gramStart"/>
+      <w:r>
+        <w:rPr>
+          <w:rFonts w:ascii="Times New Roman" w:hAnsi="Times New Roman"/>
+          <w:b/>
+          <w:bCs/>
+        </w:rPr>
+        <w:t>rtools</w:t>
+      </w:r>
+      <w:proofErr w:type="spellEnd"/>
+      <w:r>
+        <w:rPr>
+          <w:rFonts w:ascii="Times New Roman" w:hAnsi="Times New Roman"/>
+          <w:b/>
+          <w:bCs/>
+        </w:rPr>
+        <w:t>(</w:t>
+      </w:r>
+      <w:proofErr w:type="gramEnd"/>
+      <w:r>
+        <w:rPr>
+          <w:rFonts w:ascii="Times New Roman" w:hAnsi="Times New Roman"/>
+          <w:b/>
+          <w:bCs/>
+        </w:rPr>
+        <w:t>)</w:t>
+      </w:r>
+    </w:p>
+    <w:p>
+      <w:pPr>
+        <w:pStyle w:val="ListParagraph"/>
+      </w:pPr>
+      <w:r>
+        <w:t xml:space="preserve">If the result is TRUE, you are done. Otherwise, a warning message will indicate that something went wrong. Double check that the </w:t>
+      </w:r>
+      <w:proofErr w:type="spellStart"/>
+      <w:r>
+        <w:t>Rtools</w:t>
+      </w:r>
+      <w:proofErr w:type="spellEnd"/>
+      <w:r>
+        <w:t>\bin directory was added correctly to the system Path variable.</w:t>
       </w:r>
     </w:p>
     <w:sectPr>
-      <w:headerReference w:type="default" r:id="rId4"/>
-      <w:footerReference w:type="default" r:id="rId5"/>
-      <w:pgSz w:w="12240" w:h="15840" w:orient="portrait"/>
-      <w:pgMar w:top="1440" w:right="1440" w:bottom="1440" w:left="1440" w:header="708" w:footer="708"/>
-      <w:bidi w:val="0"/>
+      <w:headerReference w:type="default" r:id="rId14"/>
+      <w:footerReference w:type="default" r:id="rId15"/>
+      <w:pgSz w:w="12240" w:h="15840"/>
+      <w:pgMar w:top="1440" w:right="1440" w:bottom="1440" w:left="1440" w:header="708" w:footer="708" w:gutter="0"/>
+      <w:cols w:space="720"/>
     </w:sectPr>
   </w:body>
 </w:document>
 </file>
 
+<file path=word/endnotes.xml><?xml version="1.0" encoding="utf-8"?>
+<w:endnotes xmlns:wpc="http://schemas.microsoft.com/office/word/2010/wordprocessingCanvas" xmlns:cx="http://schemas.microsoft.com/office/drawing/2014/chartex" xmlns:cx1="http://schemas.microsoft.com/office/drawing/2015/9/8/chartex" xmlns:cx2="http://schemas.microsoft.com/office/drawing/2015/10/21/chartex" xmlns:cx3="http://schemas.microsoft.com/office/drawing/2016/5/9/chartex" xmlns:cx4="http://schemas.microsoft.com/office/drawing/2016/5/10/chartex" xmlns:cx5="http://schemas.microsoft.com/office/drawing/2016/5/11/chartex" xmlns:cx6="http://schemas.microsoft.com/office/drawing/2016/5/12/chartex" xmlns:cx7="http://schemas.microsoft.com/office/drawing/2016/5/13/chartex" xmlns:cx8="http://schemas.microsoft.com/office/drawing/2016/5/14/chartex" xmlns:mc="http://schemas.openxmlformats.org/markup-compatibility/2006" xmlns:aink="http://schemas.microsoft.com/office/drawing/2016/ink" xmlns:am3d="http://schemas.microsoft.com/office/drawing/2017/model3d" xmlns:o="urn:schemas-microsoft-com:office:office" xmlns:oel="http://schemas.microsoft.com/office/2019/extlst" xmlns:r="http://schemas.openxmlformats.org/officeDocument/2006/relationships" xmlns:m="http://schemas.openxmlformats.org/officeDocument/2006/math" xmlns:v="urn:schemas-microsoft-com:vml" xmlns:wp14="http://schemas.microsoft.com/office/word/2010/wordprocessingDrawing" xmlns:wp="http://schemas.openxmlformats.org/drawingml/2006/wordprocessingDrawing" xmlns:w10="urn:schemas-microsoft-com:office:word" xmlns:w="http://schemas.openxmlformats.org/wordprocessingml/2006/main" xmlns:w14="http://schemas.microsoft.com/office/word/2010/wordml" xmlns:w15="http://schemas.microsoft.com/office/word/2012/wordml" xmlns:w16cex="http://schemas.microsoft.com/office/word/2018/wordml/cex" xmlns:w16cid="http://schemas.microsoft.com/office/word/2016/wordml/cid" xmlns:w16="http://schemas.microsoft.com/office/word/2018/wordml" xmlns:w16du="http://schemas.microsoft.com/office/word/2023/wordml/word16du" xmlns:w16sdtdh="http://schemas.microsoft.com/office/word/2020/wordml/sdtdatahash" xmlns:w16sdtfl="http://schemas.microsoft.com/office/word/2024/wordml/sdtformatlock" xmlns:w16se="http://schemas.microsoft.com/office/word/2015/wordml/symex" xmlns:wpg="http://schemas.microsoft.com/office/word/2010/wordprocessingGroup" xmlns:wpi="http://schemas.microsoft.com/office/word/2010/wordprocessingInk" xmlns:wne="http://schemas.microsoft.com/office/word/2006/wordml" xmlns:wps="http://schemas.microsoft.com/office/word/2010/wordprocessingShape" mc:Ignorable="w14 w15 w16se w16cid w16 w16cex w16sdtdh w16sdtfl w16du wp14">
+  <w:endnote w:type="separator" w:id="-1">
+    <w:p>
+      <w:r>
+        <w:separator/>
+      </w:r>
+    </w:p>
+  </w:endnote>
+  <w:endnote w:type="continuationSeparator" w:id="0">
+    <w:p>
+      <w:r>
+        <w:continuationSeparator/>
+      </w:r>
+    </w:p>
+  </w:endnote>
+</w:endnotes>
+</file>
+
 <file path=word/footer1.xml><?xml version="1.0" encoding="utf-8"?>
-<w:ftr xmlns:r="http://schemas.openxmlformats.org/officeDocument/2006/relationships" xmlns:wp="http://schemas.openxmlformats.org/drawingml/2006/wordprocessingDrawing" xmlns:w="http://schemas.openxmlformats.org/wordprocessingml/2006/main" xmlns:w10="urn:schemas-microsoft-com:office:word" xmlns:w14="http://schemas.microsoft.com/office/word/2010/wordml" xmlns:wps="http://schemas.microsoft.com/office/word/2010/wordprocessingShape" xmlns:wpg="http://schemas.microsoft.com/office/word/2010/wordprocessingGroup" xmlns:mc="http://schemas.openxmlformats.org/markup-compatibility/2006" xmlns:v="urn:schemas-microsoft-com:vml" xmlns:o="urn:schemas-microsoft-com:office:office" xmlns:m="http://schemas.openxmlformats.org/officeDocument/2006/math" mc:Ignorable="w14">
+<w:ftr xmlns:wpc="http://schemas.microsoft.com/office/word/2010/wordprocessingCanvas" xmlns:cx="http://schemas.microsoft.com/office/drawing/2014/chartex" xmlns:cx1="http://schemas.microsoft.com/office/drawing/2015/9/8/chartex" xmlns:cx2="http://schemas.microsoft.com/office/drawing/2015/10/21/chartex" xmlns:cx3="http://schemas.microsoft.com/office/drawing/2016/5/9/chartex" xmlns:cx4="http://schemas.microsoft.com/office/drawing/2016/5/10/chartex" xmlns:cx5="http://schemas.microsoft.com/office/drawing/2016/5/11/chartex" xmlns:cx6="http://schemas.microsoft.com/office/drawing/2016/5/12/chartex" xmlns:cx7="http://schemas.microsoft.com/office/drawing/2016/5/13/chartex" xmlns:cx8="http://schemas.microsoft.com/office/drawing/2016/5/14/chartex" xmlns:mc="http://schemas.openxmlformats.org/markup-compatibility/2006" xmlns:aink="http://schemas.microsoft.com/office/drawing/2016/ink" xmlns:am3d="http://schemas.microsoft.com/office/drawing/2017/model3d" xmlns:o="urn:schemas-microsoft-com:office:office" xmlns:oel="http://schemas.microsoft.com/office/2019/extlst" xmlns:r="http://schemas.openxmlformats.org/officeDocument/2006/relationships" xmlns:m="http://schemas.openxmlformats.org/officeDocument/2006/math" xmlns:v="urn:schemas-microsoft-com:vml" xmlns:wp14="http://schemas.microsoft.com/office/word/2010/wordprocessingDrawing" xmlns:wp="http://schemas.openxmlformats.org/drawingml/2006/wordprocessingDrawing" xmlns:w10="urn:schemas-microsoft-com:office:word" xmlns:w="http://schemas.openxmlformats.org/wordprocessingml/2006/main" xmlns:w14="http://schemas.microsoft.com/office/word/2010/wordml" xmlns:w15="http://schemas.microsoft.com/office/word/2012/wordml" xmlns:w16cex="http://schemas.microsoft.com/office/word/2018/wordml/cex" xmlns:w16cid="http://schemas.microsoft.com/office/word/2016/wordml/cid" xmlns:w16="http://schemas.microsoft.com/office/word/2018/wordml" xmlns:w16du="http://schemas.microsoft.com/office/word/2023/wordml/word16du" xmlns:w16sdtdh="http://schemas.microsoft.com/office/word/2020/wordml/sdtdatahash" xmlns:w16sdtfl="http://schemas.microsoft.com/office/word/2024/wordml/sdtformatlock" xmlns:w16se="http://schemas.microsoft.com/office/word/2015/wordml/symex" xmlns:wpg="http://schemas.microsoft.com/office/word/2010/wordprocessingGroup" xmlns:wpi="http://schemas.microsoft.com/office/word/2010/wordprocessingInk" xmlns:wne="http://schemas.microsoft.com/office/word/2006/wordml" xmlns:wps="http://schemas.microsoft.com/office/word/2010/wordprocessingShape" mc:Ignorable="w14 w15 w16se w16cid w16 w16cex w16sdtdh w16sdtfl w16du wp14">
   <w:p>
     <w:pPr>
-      <w:pStyle w:val="Header &amp; Footer"/>
-      <w:bidi w:val="0"/>
+      <w:pStyle w:val="HeaderFooter"/>
     </w:pPr>
-    <w:r/>
   </w:p>
 </w:ftr>
 </file>
 
+<file path=word/footnotes.xml><?xml version="1.0" encoding="utf-8"?>
+<w:footnotes xmlns:wpc="http://schemas.microsoft.com/office/word/2010/wordprocessingCanvas" xmlns:cx="http://schemas.microsoft.com/office/drawing/2014/chartex" xmlns:cx1="http://schemas.microsoft.com/office/drawing/2015/9/8/chartex" xmlns:cx2="http://schemas.microsoft.com/office/drawing/2015/10/21/chartex" xmlns:cx3="http://schemas.microsoft.com/office/drawing/2016/5/9/chartex" xmlns:cx4="http://schemas.microsoft.com/office/drawing/2016/5/10/chartex" xmlns:cx5="http://schemas.microsoft.com/office/drawing/2016/5/11/chartex" xmlns:cx6="http://schemas.microsoft.com/office/drawing/2016/5/12/chartex" xmlns:cx7="http://schemas.microsoft.com/office/drawing/2016/5/13/chartex" xmlns:cx8="http://schemas.microsoft.com/office/drawing/2016/5/14/chartex" xmlns:mc="http://schemas.openxmlformats.org/markup-compatibility/2006" xmlns:aink="http://schemas.microsoft.com/office/drawing/2016/ink" xmlns:am3d="http://schemas.microsoft.com/office/drawing/2017/model3d" xmlns:o="urn:schemas-microsoft-com:office:office" xmlns:oel="http://schemas.microsoft.com/office/2019/extlst" xmlns:r="http://schemas.openxmlformats.org/officeDocument/2006/relationships" xmlns:m="http://schemas.openxmlformats.org/officeDocument/2006/math" xmlns:v="urn:schemas-microsoft-com:vml" xmlns:wp14="http://schemas.microsoft.com/office/word/2010/wordprocessingDrawing" xmlns:wp="http://schemas.openxmlformats.org/drawingml/2006/wordprocessingDrawing" xmlns:w10="urn:schemas-microsoft-com:office:word" xmlns:w="http://schemas.openxmlformats.org/wordprocessingml/2006/main" xmlns:w14="http://schemas.microsoft.com/office/word/2010/wordml" xmlns:w15="http://schemas.microsoft.com/office/word/2012/wordml" xmlns:w16cex="http://schemas.microsoft.com/office/word/2018/wordml/cex" xmlns:w16cid="http://schemas.microsoft.com/office/word/2016/wordml/cid" xmlns:w16="http://schemas.microsoft.com/office/word/2018/wordml" xmlns:w16du="http://schemas.microsoft.com/office/word/2023/wordml/word16du" xmlns:w16sdtdh="http://schemas.microsoft.com/office/word/2020/wordml/sdtdatahash" xmlns:w16sdtfl="http://schemas.microsoft.com/office/word/2024/wordml/sdtformatlock" xmlns:w16se="http://schemas.microsoft.com/office/word/2015/wordml/symex" xmlns:wpg="http://schemas.microsoft.com/office/word/2010/wordprocessingGroup" xmlns:wpi="http://schemas.microsoft.com/office/word/2010/wordprocessingInk" xmlns:wne="http://schemas.microsoft.com/office/word/2006/wordml" xmlns:wps="http://schemas.microsoft.com/office/word/2010/wordprocessingShape" mc:Ignorable="w14 w15 w16se w16cid w16 w16cex w16sdtdh w16sdtfl w16du wp14">
+  <w:footnote w:type="separator" w:id="-1">
+    <w:p>
+      <w:r>
+        <w:separator/>
+      </w:r>
+    </w:p>
+  </w:footnote>
+  <w:footnote w:type="continuationSeparator" w:id="0">
+    <w:p>
+      <w:r>
+        <w:continuationSeparator/>
+      </w:r>
+    </w:p>
+  </w:footnote>
+</w:footnotes>
+</file>
+
 <file path=word/header1.xml><?xml version="1.0" encoding="utf-8"?>
-<w:hdr xmlns:r="http://schemas.openxmlformats.org/officeDocument/2006/relationships" xmlns:wp="http://schemas.openxmlformats.org/drawingml/2006/wordprocessingDrawing" xmlns:w="http://schemas.openxmlformats.org/wordprocessingml/2006/main" xmlns:w10="urn:schemas-microsoft-com:office:word" xmlns:w14="http://schemas.microsoft.com/office/word/2010/wordml" xmlns:wps="http://schemas.microsoft.com/office/word/2010/wordprocessingShape" xmlns:wpg="http://schemas.microsoft.com/office/word/2010/wordprocessingGroup" xmlns:mc="http://schemas.openxmlformats.org/markup-compatibility/2006" xmlns:v="urn:schemas-microsoft-com:vml" xmlns:o="urn:schemas-microsoft-com:office:office" xmlns:m="http://schemas.openxmlformats.org/officeDocument/2006/math" mc:Ignorable="w14">
+<w:hdr xmlns:wpc="http://schemas.microsoft.com/office/word/2010/wordprocessingCanvas" xmlns:cx="http://schemas.microsoft.com/office/drawing/2014/chartex" xmlns:cx1="http://schemas.microsoft.com/office/drawing/2015/9/8/chartex" xmlns:cx2="http://schemas.microsoft.com/office/drawing/2015/10/21/chartex" xmlns:cx3="http://schemas.microsoft.com/office/drawing/2016/5/9/chartex" xmlns:cx4="http://schemas.microsoft.com/office/drawing/2016/5/10/chartex" xmlns:cx5="http://schemas.microsoft.com/office/drawing/2016/5/11/chartex" xmlns:cx6="http://schemas.microsoft.com/office/drawing/2016/5/12/chartex" xmlns:cx7="http://schemas.microsoft.com/office/drawing/2016/5/13/chartex" xmlns:cx8="http://schemas.microsoft.com/office/drawing/2016/5/14/chartex" xmlns:mc="http://schemas.openxmlformats.org/markup-compatibility/2006" xmlns:aink="http://schemas.microsoft.com/office/drawing/2016/ink" xmlns:am3d="http://schemas.microsoft.com/office/drawing/2017/model3d" xmlns:o="urn:schemas-microsoft-com:office:office" xmlns:oel="http://schemas.microsoft.com/office/2019/extlst" xmlns:r="http://schemas.openxmlformats.org/officeDocument/2006/relationships" xmlns:m="http://schemas.openxmlformats.org/officeDocument/2006/math" xmlns:v="urn:schemas-microsoft-com:vml" xmlns:wp14="http://schemas.microsoft.com/office/word/2010/wordprocessingDrawing" xmlns:wp="http://schemas.openxmlformats.org/drawingml/2006/wordprocessingDrawing" xmlns:w10="urn:schemas-microsoft-com:office:word" xmlns:w="http://schemas.openxmlformats.org/wordprocessingml/2006/main" xmlns:w14="http://schemas.microsoft.com/office/word/2010/wordml" xmlns:w15="http://schemas.microsoft.com/office/word/2012/wordml" xmlns:w16cex="http://schemas.microsoft.com/office/word/2018/wordml/cex" xmlns:w16cid="http://schemas.microsoft.com/office/word/2016/wordml/cid" xmlns:w16="http://schemas.microsoft.com/office/word/2018/wordml" xmlns:w16du="http://schemas.microsoft.com/office/word/2023/wordml/word16du" xmlns:w16sdtdh="http://schemas.microsoft.com/office/word/2020/wordml/sdtdatahash" xmlns:w16sdtfl="http://schemas.microsoft.com/office/word/2024/wordml/sdtformatlock" xmlns:w16se="http://schemas.microsoft.com/office/word/2015/wordml/symex" xmlns:wpg="http://schemas.microsoft.com/office/word/2010/wordprocessingGroup" xmlns:wpi="http://schemas.microsoft.com/office/word/2010/wordprocessingInk" xmlns:wne="http://schemas.microsoft.com/office/word/2006/wordml" xmlns:wps="http://schemas.microsoft.com/office/word/2010/wordprocessingShape" mc:Ignorable="w14 w15 w16se w16cid w16 w16cex w16sdtdh w16sdtfl w16du wp14">
   <w:p>
     <w:pPr>
-      <w:pStyle w:val="Header &amp; Footer"/>
-      <w:bidi w:val="0"/>
+      <w:pStyle w:val="HeaderFooter"/>
     </w:pPr>
-    <w:r/>
   </w:p>
 </w:hdr>
 </file>
 
 <file path=word/numbering.xml><?xml version="1.0" encoding="utf-8"?>
-<w:numbering xmlns:w="http://schemas.openxmlformats.org/wordprocessingml/2006/main" xmlns:wp="http://schemas.openxmlformats.org/drawingml/2006/wordprocessingDrawing" xmlns:w14="http://schemas.microsoft.com/office/word/2010/wordml" xmlns:r="http://schemas.openxmlformats.org/officeDocument/2006/relationships" xmlns:v="urn:schemas-microsoft-com:vml" xmlns:o="urn:schemas-microsoft-com:office:office">
-  <w:abstractNum w:abstractNumId="0">
+<w:numbering xmlns:wpc="http://schemas.microsoft.com/office/word/2010/wordprocessingCanvas" xmlns:cx="http://schemas.microsoft.com/office/drawing/2014/chartex" xmlns:cx1="http://schemas.microsoft.com/office/drawing/2015/9/8/chartex" xmlns:cx2="http://schemas.microsoft.com/office/drawing/2015/10/21/chartex" xmlns:cx3="http://schemas.microsoft.com/office/drawing/2016/5/9/chartex" xmlns:cx4="http://schemas.microsoft.com/office/drawing/2016/5/10/chartex" xmlns:cx5="http://schemas.microsoft.com/office/drawing/2016/5/11/chartex" xmlns:cx6="http://schemas.microsoft.com/office/drawing/2016/5/12/chartex" xmlns:cx7="http://schemas.microsoft.com/office/drawing/2016/5/13/chartex" xmlns:cx8="http://schemas.microsoft.com/office/drawing/2016/5/14/chartex" xmlns:mc="http://schemas.openxmlformats.org/markup-compatibility/2006" xmlns:aink="http://schemas.microsoft.com/office/drawing/2016/ink" xmlns:am3d="http://schemas.microsoft.com/office/drawing/2017/model3d" xmlns:o="urn:schemas-microsoft-com:office:office" xmlns:oel="http://schemas.microsoft.com/office/2019/extlst" xmlns:r="http://schemas.openxmlformats.org/officeDocument/2006/relationships" xmlns:m="http://schemas.openxmlformats.org/officeDocument/2006/math" xmlns:v="urn:schemas-microsoft-com:vml" xmlns:wp14="http://schemas.microsoft.com/office/word/2010/wordprocessingDrawing" xmlns:wp="http://schemas.openxmlformats.org/drawingml/2006/wordprocessingDrawing" xmlns:w10="urn:schemas-microsoft-com:office:word" xmlns:w="http://schemas.openxmlformats.org/wordprocessingml/2006/main" xmlns:w14="http://schemas.microsoft.com/office/word/2010/wordml" xmlns:w15="http://schemas.microsoft.com/office/word/2012/wordml" xmlns:w16cex="http://schemas.microsoft.com/office/word/2018/wordml/cex" xmlns:w16cid="http://schemas.microsoft.com/office/word/2016/wordml/cid" xmlns:w16="http://schemas.microsoft.com/office/word/2018/wordml" xmlns:w16du="http://schemas.microsoft.com/office/word/2023/wordml/word16du" xmlns:w16sdtdh="http://schemas.microsoft.com/office/word/2020/wordml/sdtdatahash" xmlns:w16sdtfl="http://schemas.microsoft.com/office/word/2024/wordml/sdtformatlock" xmlns:w16se="http://schemas.microsoft.com/office/word/2015/wordml/symex" xmlns:wpg="http://schemas.microsoft.com/office/word/2010/wordprocessingGroup" xmlns:wpi="http://schemas.microsoft.com/office/word/2010/wordprocessingInk" xmlns:wne="http://schemas.microsoft.com/office/word/2006/wordml" xmlns:wps="http://schemas.microsoft.com/office/word/2010/wordprocessingShape" mc:Ignorable="w14 w15 w16se w16cid w16 w16cex w16sdtdh w16sdtfl w16du wp14">
+  <w:abstractNum w:abstractNumId="0" w15:restartNumberingAfterBreak="0">
+    <w:nsid w:val="01AD04E5"/>
     <w:multiLevelType w:val="hybridMultilevel"/>
-    <w:numStyleLink w:val="Imported Style 1"/>
+    <w:tmpl w:val="AD785512"/>
+    <w:numStyleLink w:val="ImportedStyle4"/>
   </w:abstractNum>
-  <w:abstractNum w:abstractNumId="1">
+  <w:abstractNum w:abstractNumId="1" w15:restartNumberingAfterBreak="0">
+    <w:nsid w:val="28F90F9F"/>
     <w:multiLevelType w:val="hybridMultilevel"/>
-    <w:styleLink w:val="Imported Style 1"/>
-    <w:lvl w:ilvl="0">
+    <w:tmpl w:val="B0D6ABBA"/>
+    <w:numStyleLink w:val="ImportedStyle2"/>
+  </w:abstractNum>
+  <w:abstractNum w:abstractNumId="2" w15:restartNumberingAfterBreak="0">
+    <w:nsid w:val="374631AC"/>
+    <w:multiLevelType w:val="hybridMultilevel"/>
+    <w:tmpl w:val="B0D6ABBA"/>
+    <w:styleLink w:val="ImportedStyle2"/>
+    <w:lvl w:ilvl="0" w:tplc="A872A596">
       <w:start w:val="1"/>
       <w:numFmt w:val="decimal"/>
-      <w:suff w:val="tab"/>
       <w:lvlText w:val="%1."/>
       <w:lvlJc w:val="left"/>
       <w:pPr>
@@ -1372,10 +1026,9 @@
         <w:vertAlign w:val="baseline"/>
       </w:rPr>
     </w:lvl>
-    <w:lvl w:ilvl="1">
+    <w:lvl w:ilvl="1" w:tplc="1DA48B90">
       <w:start w:val="1"/>
       <w:numFmt w:val="lowerLetter"/>
-      <w:suff w:val="tab"/>
       <w:lvlText w:val="%2."/>
       <w:lvlJc w:val="left"/>
       <w:pPr>
@@ -1398,10 +1051,9 @@
         <w:vertAlign w:val="baseline"/>
       </w:rPr>
     </w:lvl>
-    <w:lvl w:ilvl="2">
+    <w:lvl w:ilvl="2" w:tplc="9E269974">
       <w:start w:val="1"/>
       <w:numFmt w:val="lowerRoman"/>
-      <w:suff w:val="tab"/>
       <w:lvlText w:val="%3."/>
       <w:lvlJc w:val="left"/>
       <w:pPr>
@@ -1424,10 +1076,9 @@
         <w:vertAlign w:val="baseline"/>
       </w:rPr>
     </w:lvl>
-    <w:lvl w:ilvl="3">
+    <w:lvl w:ilvl="3" w:tplc="5E94E06A">
       <w:start w:val="1"/>
       <w:numFmt w:val="decimal"/>
-      <w:suff w:val="tab"/>
       <w:lvlText w:val="%4."/>
       <w:lvlJc w:val="left"/>
       <w:pPr>
@@ -1450,10 +1101,9 @@
         <w:vertAlign w:val="baseline"/>
       </w:rPr>
     </w:lvl>
-    <w:lvl w:ilvl="4">
+    <w:lvl w:ilvl="4" w:tplc="F5B0E1AE">
       <w:start w:val="1"/>
       <w:numFmt w:val="lowerLetter"/>
-      <w:suff w:val="tab"/>
       <w:lvlText w:val="%5."/>
       <w:lvlJc w:val="left"/>
       <w:pPr>
@@ -1476,10 +1126,9 @@
         <w:vertAlign w:val="baseline"/>
       </w:rPr>
     </w:lvl>
-    <w:lvl w:ilvl="5">
+    <w:lvl w:ilvl="5" w:tplc="5C84B7E4">
       <w:start w:val="1"/>
       <w:numFmt w:val="lowerRoman"/>
-      <w:suff w:val="tab"/>
       <w:lvlText w:val="%6."/>
       <w:lvlJc w:val="left"/>
       <w:pPr>
@@ -1502,10 +1151,9 @@
         <w:vertAlign w:val="baseline"/>
       </w:rPr>
     </w:lvl>
-    <w:lvl w:ilvl="6">
+    <w:lvl w:ilvl="6" w:tplc="3A460A84">
       <w:start w:val="1"/>
       <w:numFmt w:val="decimal"/>
-      <w:suff w:val="tab"/>
       <w:lvlText w:val="%7."/>
       <w:lvlJc w:val="left"/>
       <w:pPr>
@@ -1528,10 +1176,9 @@
         <w:vertAlign w:val="baseline"/>
       </w:rPr>
     </w:lvl>
-    <w:lvl w:ilvl="7">
+    <w:lvl w:ilvl="7" w:tplc="A5288268">
       <w:start w:val="1"/>
       <w:numFmt w:val="lowerLetter"/>
-      <w:suff w:val="tab"/>
       <w:lvlText w:val="%8."/>
       <w:lvlJc w:val="left"/>
       <w:pPr>
@@ -1554,10 +1201,9 @@
         <w:vertAlign w:val="baseline"/>
       </w:rPr>
     </w:lvl>
-    <w:lvl w:ilvl="8">
+    <w:lvl w:ilvl="8" w:tplc="6B98330A">
       <w:start w:val="1"/>
       <w:numFmt w:val="lowerRoman"/>
-      <w:suff w:val="tab"/>
       <w:lvlText w:val="%9."/>
       <w:lvlJc w:val="left"/>
       <w:pPr>
@@ -1581,17 +1227,19 @@
       </w:rPr>
     </w:lvl>
   </w:abstractNum>
-  <w:abstractNum w:abstractNumId="2">
+  <w:abstractNum w:abstractNumId="3" w15:restartNumberingAfterBreak="0">
+    <w:nsid w:val="4AE14D37"/>
     <w:multiLevelType w:val="hybridMultilevel"/>
-    <w:numStyleLink w:val="Imported Style 2"/>
+    <w:tmpl w:val="1D049FDA"/>
+    <w:numStyleLink w:val="ImportedStyle3"/>
   </w:abstractNum>
-  <w:abstractNum w:abstractNumId="3">
+  <w:abstractNum w:abstractNumId="4" w15:restartNumberingAfterBreak="0">
+    <w:nsid w:val="4BDF763D"/>
     <w:multiLevelType w:val="hybridMultilevel"/>
-    <w:styleLink w:val="Imported Style 2"/>
-    <w:lvl w:ilvl="0">
+    <w:tmpl w:val="FC0E39E8"/>
+    <w:lvl w:ilvl="0" w:tplc="FFFFFFFF">
       <w:start w:val="1"/>
       <w:numFmt w:val="decimal"/>
-      <w:suff w:val="tab"/>
       <w:lvlText w:val="%1."/>
       <w:lvlJc w:val="left"/>
       <w:pPr>
@@ -1614,10 +1262,9 @@
         <w:vertAlign w:val="baseline"/>
       </w:rPr>
     </w:lvl>
-    <w:lvl w:ilvl="1">
+    <w:lvl w:ilvl="1" w:tplc="FFFFFFFF">
       <w:start w:val="1"/>
       <w:numFmt w:val="lowerLetter"/>
-      <w:suff w:val="tab"/>
       <w:lvlText w:val="%2."/>
       <w:lvlJc w:val="left"/>
       <w:pPr>
@@ -1640,10 +1287,9 @@
         <w:vertAlign w:val="baseline"/>
       </w:rPr>
     </w:lvl>
-    <w:lvl w:ilvl="2">
+    <w:lvl w:ilvl="2" w:tplc="FFFFFFFF">
       <w:start w:val="1"/>
       <w:numFmt w:val="lowerRoman"/>
-      <w:suff w:val="tab"/>
       <w:lvlText w:val="%3."/>
       <w:lvlJc w:val="left"/>
       <w:pPr>
@@ -1666,10 +1312,9 @@
         <w:vertAlign w:val="baseline"/>
       </w:rPr>
     </w:lvl>
-    <w:lvl w:ilvl="3">
+    <w:lvl w:ilvl="3" w:tplc="FFFFFFFF">
       <w:start w:val="1"/>
       <w:numFmt w:val="decimal"/>
-      <w:suff w:val="tab"/>
       <w:lvlText w:val="%4."/>
       <w:lvlJc w:val="left"/>
       <w:pPr>
@@ -1692,10 +1337,9 @@
         <w:vertAlign w:val="baseline"/>
       </w:rPr>
     </w:lvl>
-    <w:lvl w:ilvl="4">
+    <w:lvl w:ilvl="4" w:tplc="FFFFFFFF">
       <w:start w:val="1"/>
       <w:numFmt w:val="lowerLetter"/>
-      <w:suff w:val="tab"/>
       <w:lvlText w:val="%5."/>
       <w:lvlJc w:val="left"/>
       <w:pPr>
@@ -1718,10 +1362,9 @@
         <w:vertAlign w:val="baseline"/>
       </w:rPr>
     </w:lvl>
-    <w:lvl w:ilvl="5">
+    <w:lvl w:ilvl="5" w:tplc="FFFFFFFF">
       <w:start w:val="1"/>
       <w:numFmt w:val="lowerRoman"/>
-      <w:suff w:val="tab"/>
       <w:lvlText w:val="%6."/>
       <w:lvlJc w:val="left"/>
       <w:pPr>
@@ -1744,10 +1387,9 @@
         <w:vertAlign w:val="baseline"/>
       </w:rPr>
     </w:lvl>
-    <w:lvl w:ilvl="6">
+    <w:lvl w:ilvl="6" w:tplc="FFFFFFFF">
       <w:start w:val="1"/>
       <w:numFmt w:val="decimal"/>
-      <w:suff w:val="tab"/>
       <w:lvlText w:val="%7."/>
       <w:lvlJc w:val="left"/>
       <w:pPr>
@@ -1770,10 +1412,9 @@
         <w:vertAlign w:val="baseline"/>
       </w:rPr>
     </w:lvl>
-    <w:lvl w:ilvl="7">
+    <w:lvl w:ilvl="7" w:tplc="FFFFFFFF">
       <w:start w:val="1"/>
       <w:numFmt w:val="lowerLetter"/>
-      <w:suff w:val="tab"/>
       <w:lvlText w:val="%8."/>
       <w:lvlJc w:val="left"/>
       <w:pPr>
@@ -1796,10 +1437,9 @@
         <w:vertAlign w:val="baseline"/>
       </w:rPr>
     </w:lvl>
-    <w:lvl w:ilvl="8">
+    <w:lvl w:ilvl="8" w:tplc="FFFFFFFF">
       <w:start w:val="1"/>
       <w:numFmt w:val="lowerRoman"/>
-      <w:suff w:val="tab"/>
       <w:lvlText w:val="%9."/>
       <w:lvlJc w:val="left"/>
       <w:pPr>
@@ -1823,17 +1463,245 @@
       </w:rPr>
     </w:lvl>
   </w:abstractNum>
-  <w:abstractNum w:abstractNumId="4">
+  <w:abstractNum w:abstractNumId="5" w15:restartNumberingAfterBreak="0">
+    <w:nsid w:val="5F202028"/>
     <w:multiLevelType w:val="hybridMultilevel"/>
-    <w:numStyleLink w:val="Imported Style 3"/>
+    <w:tmpl w:val="AD785512"/>
+    <w:styleLink w:val="ImportedStyle4"/>
+    <w:lvl w:ilvl="0" w:tplc="1D021658">
+      <w:start w:val="1"/>
+      <w:numFmt w:val="decimal"/>
+      <w:lvlText w:val="%1."/>
+      <w:lvlJc w:val="left"/>
+      <w:pPr>
+        <w:ind w:left="720" w:hanging="360"/>
+      </w:pPr>
+      <w:rPr>
+        <w:rFonts w:hAnsi="Arial Unicode MS"/>
+        <w:caps w:val="0"/>
+        <w:smallCaps w:val="0"/>
+        <w:strike w:val="0"/>
+        <w:dstrike w:val="0"/>
+        <w:outline w:val="0"/>
+        <w:emboss w:val="0"/>
+        <w:imprint w:val="0"/>
+        <w:spacing w:val="0"/>
+        <w:w w:val="100"/>
+        <w:kern w:val="0"/>
+        <w:position w:val="0"/>
+        <w:highlight w:val="none"/>
+        <w:vertAlign w:val="baseline"/>
+      </w:rPr>
+    </w:lvl>
+    <w:lvl w:ilvl="1" w:tplc="79923772">
+      <w:start w:val="1"/>
+      <w:numFmt w:val="lowerLetter"/>
+      <w:lvlText w:val="%2."/>
+      <w:lvlJc w:val="left"/>
+      <w:pPr>
+        <w:ind w:left="1440" w:hanging="360"/>
+      </w:pPr>
+      <w:rPr>
+        <w:rFonts w:hAnsi="Arial Unicode MS"/>
+        <w:caps w:val="0"/>
+        <w:smallCaps w:val="0"/>
+        <w:strike w:val="0"/>
+        <w:dstrike w:val="0"/>
+        <w:outline w:val="0"/>
+        <w:emboss w:val="0"/>
+        <w:imprint w:val="0"/>
+        <w:spacing w:val="0"/>
+        <w:w w:val="100"/>
+        <w:kern w:val="0"/>
+        <w:position w:val="0"/>
+        <w:highlight w:val="none"/>
+        <w:vertAlign w:val="baseline"/>
+      </w:rPr>
+    </w:lvl>
+    <w:lvl w:ilvl="2" w:tplc="6900A95A">
+      <w:start w:val="1"/>
+      <w:numFmt w:val="lowerRoman"/>
+      <w:lvlText w:val="%3."/>
+      <w:lvlJc w:val="left"/>
+      <w:pPr>
+        <w:ind w:left="2160" w:hanging="292"/>
+      </w:pPr>
+      <w:rPr>
+        <w:rFonts w:hAnsi="Arial Unicode MS"/>
+        <w:caps w:val="0"/>
+        <w:smallCaps w:val="0"/>
+        <w:strike w:val="0"/>
+        <w:dstrike w:val="0"/>
+        <w:outline w:val="0"/>
+        <w:emboss w:val="0"/>
+        <w:imprint w:val="0"/>
+        <w:spacing w:val="0"/>
+        <w:w w:val="100"/>
+        <w:kern w:val="0"/>
+        <w:position w:val="0"/>
+        <w:highlight w:val="none"/>
+        <w:vertAlign w:val="baseline"/>
+      </w:rPr>
+    </w:lvl>
+    <w:lvl w:ilvl="3" w:tplc="55E0E3B6">
+      <w:start w:val="1"/>
+      <w:numFmt w:val="decimal"/>
+      <w:lvlText w:val="%4."/>
+      <w:lvlJc w:val="left"/>
+      <w:pPr>
+        <w:ind w:left="2880" w:hanging="360"/>
+      </w:pPr>
+      <w:rPr>
+        <w:rFonts w:hAnsi="Arial Unicode MS"/>
+        <w:caps w:val="0"/>
+        <w:smallCaps w:val="0"/>
+        <w:strike w:val="0"/>
+        <w:dstrike w:val="0"/>
+        <w:outline w:val="0"/>
+        <w:emboss w:val="0"/>
+        <w:imprint w:val="0"/>
+        <w:spacing w:val="0"/>
+        <w:w w:val="100"/>
+        <w:kern w:val="0"/>
+        <w:position w:val="0"/>
+        <w:highlight w:val="none"/>
+        <w:vertAlign w:val="baseline"/>
+      </w:rPr>
+    </w:lvl>
+    <w:lvl w:ilvl="4" w:tplc="7B1EABAA">
+      <w:start w:val="1"/>
+      <w:numFmt w:val="lowerLetter"/>
+      <w:lvlText w:val="%5."/>
+      <w:lvlJc w:val="left"/>
+      <w:pPr>
+        <w:ind w:left="3600" w:hanging="360"/>
+      </w:pPr>
+      <w:rPr>
+        <w:rFonts w:hAnsi="Arial Unicode MS"/>
+        <w:caps w:val="0"/>
+        <w:smallCaps w:val="0"/>
+        <w:strike w:val="0"/>
+        <w:dstrike w:val="0"/>
+        <w:outline w:val="0"/>
+        <w:emboss w:val="0"/>
+        <w:imprint w:val="0"/>
+        <w:spacing w:val="0"/>
+        <w:w w:val="100"/>
+        <w:kern w:val="0"/>
+        <w:position w:val="0"/>
+        <w:highlight w:val="none"/>
+        <w:vertAlign w:val="baseline"/>
+      </w:rPr>
+    </w:lvl>
+    <w:lvl w:ilvl="5" w:tplc="338CCE6A">
+      <w:start w:val="1"/>
+      <w:numFmt w:val="lowerRoman"/>
+      <w:lvlText w:val="%6."/>
+      <w:lvlJc w:val="left"/>
+      <w:pPr>
+        <w:ind w:left="4320" w:hanging="292"/>
+      </w:pPr>
+      <w:rPr>
+        <w:rFonts w:hAnsi="Arial Unicode MS"/>
+        <w:caps w:val="0"/>
+        <w:smallCaps w:val="0"/>
+        <w:strike w:val="0"/>
+        <w:dstrike w:val="0"/>
+        <w:outline w:val="0"/>
+        <w:emboss w:val="0"/>
+        <w:imprint w:val="0"/>
+        <w:spacing w:val="0"/>
+        <w:w w:val="100"/>
+        <w:kern w:val="0"/>
+        <w:position w:val="0"/>
+        <w:highlight w:val="none"/>
+        <w:vertAlign w:val="baseline"/>
+      </w:rPr>
+    </w:lvl>
+    <w:lvl w:ilvl="6" w:tplc="69BE00CE">
+      <w:start w:val="1"/>
+      <w:numFmt w:val="decimal"/>
+      <w:lvlText w:val="%7."/>
+      <w:lvlJc w:val="left"/>
+      <w:pPr>
+        <w:ind w:left="5040" w:hanging="360"/>
+      </w:pPr>
+      <w:rPr>
+        <w:rFonts w:hAnsi="Arial Unicode MS"/>
+        <w:caps w:val="0"/>
+        <w:smallCaps w:val="0"/>
+        <w:strike w:val="0"/>
+        <w:dstrike w:val="0"/>
+        <w:outline w:val="0"/>
+        <w:emboss w:val="0"/>
+        <w:imprint w:val="0"/>
+        <w:spacing w:val="0"/>
+        <w:w w:val="100"/>
+        <w:kern w:val="0"/>
+        <w:position w:val="0"/>
+        <w:highlight w:val="none"/>
+        <w:vertAlign w:val="baseline"/>
+      </w:rPr>
+    </w:lvl>
+    <w:lvl w:ilvl="7" w:tplc="1A5A4CFA">
+      <w:start w:val="1"/>
+      <w:numFmt w:val="lowerLetter"/>
+      <w:lvlText w:val="%8."/>
+      <w:lvlJc w:val="left"/>
+      <w:pPr>
+        <w:ind w:left="5760" w:hanging="360"/>
+      </w:pPr>
+      <w:rPr>
+        <w:rFonts w:hAnsi="Arial Unicode MS"/>
+        <w:caps w:val="0"/>
+        <w:smallCaps w:val="0"/>
+        <w:strike w:val="0"/>
+        <w:dstrike w:val="0"/>
+        <w:outline w:val="0"/>
+        <w:emboss w:val="0"/>
+        <w:imprint w:val="0"/>
+        <w:spacing w:val="0"/>
+        <w:w w:val="100"/>
+        <w:kern w:val="0"/>
+        <w:position w:val="0"/>
+        <w:highlight w:val="none"/>
+        <w:vertAlign w:val="baseline"/>
+      </w:rPr>
+    </w:lvl>
+    <w:lvl w:ilvl="8" w:tplc="A6720E38">
+      <w:start w:val="1"/>
+      <w:numFmt w:val="lowerRoman"/>
+      <w:lvlText w:val="%9."/>
+      <w:lvlJc w:val="left"/>
+      <w:pPr>
+        <w:ind w:left="6480" w:hanging="292"/>
+      </w:pPr>
+      <w:rPr>
+        <w:rFonts w:hAnsi="Arial Unicode MS"/>
+        <w:caps w:val="0"/>
+        <w:smallCaps w:val="0"/>
+        <w:strike w:val="0"/>
+        <w:dstrike w:val="0"/>
+        <w:outline w:val="0"/>
+        <w:emboss w:val="0"/>
+        <w:imprint w:val="0"/>
+        <w:spacing w:val="0"/>
+        <w:w w:val="100"/>
+        <w:kern w:val="0"/>
+        <w:position w:val="0"/>
+        <w:highlight w:val="none"/>
+        <w:vertAlign w:val="baseline"/>
+      </w:rPr>
+    </w:lvl>
   </w:abstractNum>
-  <w:abstractNum w:abstractNumId="5">
+  <w:abstractNum w:abstractNumId="6" w15:restartNumberingAfterBreak="0">
+    <w:nsid w:val="605E4AAA"/>
     <w:multiLevelType w:val="hybridMultilevel"/>
-    <w:styleLink w:val="Imported Style 3"/>
-    <w:lvl w:ilvl="0">
+    <w:tmpl w:val="1D049FDA"/>
+    <w:styleLink w:val="ImportedStyle3"/>
+    <w:lvl w:ilvl="0" w:tplc="18EED660">
       <w:start w:val="1"/>
       <w:numFmt w:val="decimal"/>
-      <w:suff w:val="tab"/>
       <w:lvlText w:val="%1."/>
       <w:lvlJc w:val="left"/>
       <w:pPr>
@@ -1856,10 +1724,9 @@
         <w:vertAlign w:val="baseline"/>
       </w:rPr>
     </w:lvl>
-    <w:lvl w:ilvl="1">
+    <w:lvl w:ilvl="1" w:tplc="DA662A7A">
       <w:start w:val="1"/>
       <w:numFmt w:val="lowerLetter"/>
-      <w:suff w:val="tab"/>
       <w:lvlText w:val="%2."/>
       <w:lvlJc w:val="left"/>
       <w:pPr>
@@ -1882,10 +1749,9 @@
         <w:vertAlign w:val="baseline"/>
       </w:rPr>
     </w:lvl>
-    <w:lvl w:ilvl="2">
+    <w:lvl w:ilvl="2" w:tplc="FEF83DB0">
       <w:start w:val="1"/>
       <w:numFmt w:val="lowerRoman"/>
-      <w:suff w:val="tab"/>
       <w:lvlText w:val="%3."/>
       <w:lvlJc w:val="left"/>
       <w:pPr>
@@ -1908,10 +1774,9 @@
         <w:vertAlign w:val="baseline"/>
       </w:rPr>
     </w:lvl>
-    <w:lvl w:ilvl="3">
+    <w:lvl w:ilvl="3" w:tplc="1638D218">
       <w:start w:val="1"/>
       <w:numFmt w:val="decimal"/>
-      <w:suff w:val="tab"/>
       <w:lvlText w:val="%4."/>
       <w:lvlJc w:val="left"/>
       <w:pPr>
@@ -1934,10 +1799,9 @@
         <w:vertAlign w:val="baseline"/>
       </w:rPr>
     </w:lvl>
-    <w:lvl w:ilvl="4">
+    <w:lvl w:ilvl="4" w:tplc="607E1EB4">
       <w:start w:val="1"/>
       <w:numFmt w:val="lowerLetter"/>
-      <w:suff w:val="tab"/>
       <w:lvlText w:val="%5."/>
       <w:lvlJc w:val="left"/>
       <w:pPr>
@@ -1960,10 +1824,9 @@
         <w:vertAlign w:val="baseline"/>
       </w:rPr>
     </w:lvl>
-    <w:lvl w:ilvl="5">
+    <w:lvl w:ilvl="5" w:tplc="257A1086">
       <w:start w:val="1"/>
       <w:numFmt w:val="lowerRoman"/>
-      <w:suff w:val="tab"/>
       <w:lvlText w:val="%6."/>
       <w:lvlJc w:val="left"/>
       <w:pPr>
@@ -1986,10 +1849,9 @@
         <w:vertAlign w:val="baseline"/>
       </w:rPr>
     </w:lvl>
-    <w:lvl w:ilvl="6">
+    <w:lvl w:ilvl="6" w:tplc="661829A6">
       <w:start w:val="1"/>
       <w:numFmt w:val="decimal"/>
-      <w:suff w:val="tab"/>
       <w:lvlText w:val="%7."/>
       <w:lvlJc w:val="left"/>
       <w:pPr>
@@ -2012,10 +1874,9 @@
         <w:vertAlign w:val="baseline"/>
       </w:rPr>
     </w:lvl>
-    <w:lvl w:ilvl="7">
+    <w:lvl w:ilvl="7" w:tplc="24CE7EC0">
       <w:start w:val="1"/>
       <w:numFmt w:val="lowerLetter"/>
-      <w:suff w:val="tab"/>
       <w:lvlText w:val="%8."/>
       <w:lvlJc w:val="left"/>
       <w:pPr>
@@ -2038,10 +1899,9 @@
         <w:vertAlign w:val="baseline"/>
       </w:rPr>
     </w:lvl>
-    <w:lvl w:ilvl="8">
+    <w:lvl w:ilvl="8" w:tplc="F26CDA62">
       <w:start w:val="1"/>
       <w:numFmt w:val="lowerRoman"/>
-      <w:suff w:val="tab"/>
       <w:lvlText w:val="%9."/>
       <w:lvlJc w:val="left"/>
       <w:pPr>
@@ -2065,17 +1925,20 @@
       </w:rPr>
     </w:lvl>
   </w:abstractNum>
-  <w:abstractNum w:abstractNumId="6">
+  <w:abstractNum w:abstractNumId="7" w15:restartNumberingAfterBreak="0">
+    <w:nsid w:val="6F597155"/>
     <w:multiLevelType w:val="hybridMultilevel"/>
-    <w:numStyleLink w:val="Imported Style 4"/>
+    <w:tmpl w:val="0A84D270"/>
+    <w:numStyleLink w:val="ImportedStyle1"/>
   </w:abstractNum>
-  <w:abstractNum w:abstractNumId="7">
+  <w:abstractNum w:abstractNumId="8" w15:restartNumberingAfterBreak="0">
+    <w:nsid w:val="792F4E74"/>
     <w:multiLevelType w:val="hybridMultilevel"/>
-    <w:styleLink w:val="Imported Style 4"/>
-    <w:lvl w:ilvl="0">
+    <w:tmpl w:val="0A84D270"/>
+    <w:styleLink w:val="ImportedStyle1"/>
+    <w:lvl w:ilvl="0" w:tplc="B3FE9112">
       <w:start w:val="1"/>
       <w:numFmt w:val="decimal"/>
-      <w:suff w:val="tab"/>
       <w:lvlText w:val="%1."/>
       <w:lvlJc w:val="left"/>
       <w:pPr>
@@ -2098,10 +1961,9 @@
         <w:vertAlign w:val="baseline"/>
       </w:rPr>
     </w:lvl>
-    <w:lvl w:ilvl="1">
+    <w:lvl w:ilvl="1" w:tplc="CDD02572">
       <w:start w:val="1"/>
       <w:numFmt w:val="lowerLetter"/>
-      <w:suff w:val="tab"/>
       <w:lvlText w:val="%2."/>
       <w:lvlJc w:val="left"/>
       <w:pPr>
@@ -2124,10 +1986,9 @@
         <w:vertAlign w:val="baseline"/>
       </w:rPr>
     </w:lvl>
-    <w:lvl w:ilvl="2">
+    <w:lvl w:ilvl="2" w:tplc="E4BA64E0">
       <w:start w:val="1"/>
       <w:numFmt w:val="lowerRoman"/>
-      <w:suff w:val="tab"/>
       <w:lvlText w:val="%3."/>
       <w:lvlJc w:val="left"/>
       <w:pPr>
@@ -2150,10 +2011,9 @@
         <w:vertAlign w:val="baseline"/>
       </w:rPr>
     </w:lvl>
-    <w:lvl w:ilvl="3">
+    <w:lvl w:ilvl="3" w:tplc="865E517C">
       <w:start w:val="1"/>
       <w:numFmt w:val="decimal"/>
-      <w:suff w:val="tab"/>
       <w:lvlText w:val="%4."/>
       <w:lvlJc w:val="left"/>
       <w:pPr>
@@ -2176,10 +2036,9 @@
         <w:vertAlign w:val="baseline"/>
       </w:rPr>
     </w:lvl>
-    <w:lvl w:ilvl="4">
+    <w:lvl w:ilvl="4" w:tplc="64D6D6D2">
       <w:start w:val="1"/>
       <w:numFmt w:val="lowerLetter"/>
-      <w:suff w:val="tab"/>
       <w:lvlText w:val="%5."/>
       <w:lvlJc w:val="left"/>
       <w:pPr>
@@ -2202,10 +2061,9 @@
         <w:vertAlign w:val="baseline"/>
       </w:rPr>
     </w:lvl>
-    <w:lvl w:ilvl="5">
+    <w:lvl w:ilvl="5" w:tplc="D368C9B4">
       <w:start w:val="1"/>
       <w:numFmt w:val="lowerRoman"/>
-      <w:suff w:val="tab"/>
       <w:lvlText w:val="%6."/>
       <w:lvlJc w:val="left"/>
       <w:pPr>
@@ -2228,10 +2086,9 @@
         <w:vertAlign w:val="baseline"/>
       </w:rPr>
     </w:lvl>
-    <w:lvl w:ilvl="6">
+    <w:lvl w:ilvl="6" w:tplc="8F760480">
       <w:start w:val="1"/>
       <w:numFmt w:val="decimal"/>
-      <w:suff w:val="tab"/>
       <w:lvlText w:val="%7."/>
       <w:lvlJc w:val="left"/>
       <w:pPr>
@@ -2254,10 +2111,9 @@
         <w:vertAlign w:val="baseline"/>
       </w:rPr>
     </w:lvl>
-    <w:lvl w:ilvl="7">
+    <w:lvl w:ilvl="7" w:tplc="11E0399A">
       <w:start w:val="1"/>
       <w:numFmt w:val="lowerLetter"/>
-      <w:suff w:val="tab"/>
       <w:lvlText w:val="%8."/>
       <w:lvlJc w:val="left"/>
       <w:pPr>
@@ -2280,10 +2136,9 @@
         <w:vertAlign w:val="baseline"/>
       </w:rPr>
     </w:lvl>
-    <w:lvl w:ilvl="8">
+    <w:lvl w:ilvl="8" w:tplc="5820272A">
       <w:start w:val="1"/>
       <w:numFmt w:val="lowerRoman"/>
-      <w:suff w:val="tab"/>
       <w:lvlText w:val="%9."/>
       <w:lvlJc w:val="left"/>
       <w:pPr>
@@ -2307,76 +2162,48 @@
       </w:rPr>
     </w:lvl>
   </w:abstractNum>
-  <w:num w:numId="1">
+  <w:num w:numId="1" w16cid:durableId="2097284214">
+    <w:abstractNumId w:val="8"/>
+  </w:num>
+  <w:num w:numId="2" w16cid:durableId="1519614745">
+    <w:abstractNumId w:val="7"/>
+  </w:num>
+  <w:num w:numId="3" w16cid:durableId="1698503497">
+    <w:abstractNumId w:val="2"/>
+  </w:num>
+  <w:num w:numId="4" w16cid:durableId="1832401840">
     <w:abstractNumId w:val="1"/>
   </w:num>
-  <w:num w:numId="2">
+  <w:num w:numId="5" w16cid:durableId="1309357792">
+    <w:abstractNumId w:val="6"/>
+  </w:num>
+  <w:num w:numId="6" w16cid:durableId="248780550">
+    <w:abstractNumId w:val="3"/>
+  </w:num>
+  <w:num w:numId="7" w16cid:durableId="686181101">
+    <w:abstractNumId w:val="5"/>
+  </w:num>
+  <w:num w:numId="8" w16cid:durableId="511065317">
     <w:abstractNumId w:val="0"/>
   </w:num>
-  <w:num w:numId="3">
-    <w:abstractNumId w:val="3"/>
-  </w:num>
-  <w:num w:numId="4">
-    <w:abstractNumId w:val="2"/>
-  </w:num>
-  <w:num w:numId="5">
-    <w:abstractNumId w:val="5"/>
-  </w:num>
-  <w:num w:numId="6">
+  <w:num w:numId="9" w16cid:durableId="1571308110">
     <w:abstractNumId w:val="4"/>
-  </w:num>
-  <w:num w:numId="7">
-    <w:abstractNumId w:val="7"/>
-  </w:num>
-  <w:num w:numId="8">
-    <w:abstractNumId w:val="6"/>
   </w:num>
 </w:numbering>
 </file>
 
 <file path=word/styles.xml><?xml version="1.0" encoding="utf-8"?>
-<w:styles xmlns:w="http://schemas.openxmlformats.org/wordprocessingml/2006/main" xmlns:mc="http://schemas.openxmlformats.org/markup-compatibility/2006" xmlns:w14="http://schemas.microsoft.com/office/word/2010/wordml" mc:Ignorable="w14">
+<w:styles xmlns:mc="http://schemas.openxmlformats.org/markup-compatibility/2006" xmlns:r="http://schemas.openxmlformats.org/officeDocument/2006/relationships" xmlns:w="http://schemas.openxmlformats.org/wordprocessingml/2006/main" xmlns:w14="http://schemas.microsoft.com/office/word/2010/wordml" xmlns:w15="http://schemas.microsoft.com/office/word/2012/wordml" xmlns:w16cex="http://schemas.microsoft.com/office/word/2018/wordml/cex" xmlns:w16cid="http://schemas.microsoft.com/office/word/2016/wordml/cid" xmlns:w16="http://schemas.microsoft.com/office/word/2018/wordml" xmlns:w16du="http://schemas.microsoft.com/office/word/2023/wordml/word16du" xmlns:w16sdtdh="http://schemas.microsoft.com/office/word/2020/wordml/sdtdatahash" xmlns:w16sdtfl="http://schemas.microsoft.com/office/word/2024/wordml/sdtformatlock" xmlns:w16se="http://schemas.microsoft.com/office/word/2015/wordml/symex" mc:Ignorable="w14 w15 w16se w16cid w16 w16cex w16sdtdh w16sdtfl w16du">
   <w:docDefaults>
     <w:rPrDefault>
       <w:rPr>
-        <w:rFonts w:ascii="Times New Roman" w:cs="Times New Roman" w:hAnsi="Times New Roman" w:eastAsia="Arial Unicode MS"/>
-        <w:b w:val="0"/>
-        <w:bCs w:val="0"/>
-        <w:i w:val="0"/>
-        <w:iCs w:val="0"/>
-        <w:caps w:val="0"/>
-        <w:smallCaps w:val="0"/>
-        <w:strike w:val="0"/>
-        <w:dstrike w:val="0"/>
-        <w:outline w:val="0"/>
-        <w:emboss w:val="0"/>
-        <w:imprint w:val="0"/>
-        <w:vanish w:val="0"/>
-        <w:color w:val="auto"/>
-        <w:spacing w:val="0"/>
-        <w:w w:val="100"/>
-        <w:kern w:val="0"/>
-        <w:position w:val="0"/>
-        <w:sz w:val="20"/>
-        <w:szCs w:val="20"/>
-        <w:u w:val="none" w:color="auto"/>
+        <w:rFonts w:ascii="Times New Roman" w:eastAsia="Arial Unicode MS" w:hAnsi="Times New Roman" w:cs="Times New Roman"/>
         <w:bdr w:val="nil"/>
-        <w:vertAlign w:val="baseline"/>
-        <w:lang/>
+        <w:lang w:val="en-CA" w:eastAsia="en-US" w:bidi="ar-SA"/>
       </w:rPr>
     </w:rPrDefault>
     <w:pPrDefault>
       <w:pPr>
-        <w:keepNext w:val="0"/>
-        <w:keepLines w:val="0"/>
-        <w:pageBreakBefore w:val="0"/>
-        <w:framePr w:anchorLock="0" w:w="0" w:h="0" w:vSpace="0" w:hSpace="0" w:xAlign="left" w:y="0" w:hRule="exact" w:vAnchor="margin"/>
-        <w:widowControl w:val="1"/>
-        <w:numPr>
-          <w:ilvl w:val="0"/>
-          <w:numId w:val="0"/>
-        </w:numPr>
-        <w:suppressLineNumbers w:val="0"/>
         <w:pBdr>
           <w:top w:val="nil"/>
           <w:left w:val="nil"/>
@@ -2385,28 +2212,422 @@
           <w:between w:val="nil"/>
           <w:bar w:val="nil"/>
         </w:pBdr>
-        <w:shd w:val="clear" w:color="auto" w:fill="auto"/>
-        <w:suppressAutoHyphens w:val="0"/>
-        <w:spacing w:before="0" w:beforeAutospacing="0" w:after="0" w:afterAutospacing="0" w:line="240" w:lineRule="auto"/>
-        <w:ind w:left="0" w:right="0" w:firstLine="0"/>
-        <w:jc w:val="left"/>
-        <w:outlineLvl w:val="9"/>
       </w:pPr>
     </w:pPrDefault>
   </w:docDefaults>
+  <w:latentStyles w:defLockedState="0" w:defUIPriority="99" w:defSemiHidden="0" w:defUnhideWhenUsed="0" w:defQFormat="0" w:count="376">
+    <w:lsdException w:name="Normal" w:uiPriority="0" w:qFormat="1"/>
+    <w:lsdException w:name="heading 1" w:uiPriority="9" w:qFormat="1"/>
+    <w:lsdException w:name="heading 2" w:semiHidden="1" w:uiPriority="9" w:unhideWhenUsed="1" w:qFormat="1"/>
+    <w:lsdException w:name="heading 3" w:semiHidden="1" w:uiPriority="9" w:unhideWhenUsed="1" w:qFormat="1"/>
+    <w:lsdException w:name="heading 4" w:semiHidden="1" w:uiPriority="9" w:unhideWhenUsed="1" w:qFormat="1"/>
+    <w:lsdException w:name="heading 5" w:semiHidden="1" w:uiPriority="9" w:unhideWhenUsed="1" w:qFormat="1"/>
+    <w:lsdException w:name="heading 6" w:semiHidden="1" w:uiPriority="9" w:unhideWhenUsed="1" w:qFormat="1"/>
+    <w:lsdException w:name="heading 7" w:semiHidden="1" w:uiPriority="9" w:unhideWhenUsed="1" w:qFormat="1"/>
+    <w:lsdException w:name="heading 8" w:semiHidden="1" w:uiPriority="9" w:unhideWhenUsed="1" w:qFormat="1"/>
+    <w:lsdException w:name="heading 9" w:semiHidden="1" w:uiPriority="9" w:unhideWhenUsed="1" w:qFormat="1"/>
+    <w:lsdException w:name="index 1" w:semiHidden="1" w:unhideWhenUsed="1"/>
+    <w:lsdException w:name="index 2" w:semiHidden="1" w:unhideWhenUsed="1"/>
+    <w:lsdException w:name="index 3" w:semiHidden="1" w:unhideWhenUsed="1"/>
+    <w:lsdException w:name="index 4" w:semiHidden="1" w:unhideWhenUsed="1"/>
+    <w:lsdException w:name="index 5" w:semiHidden="1" w:unhideWhenUsed="1"/>
+    <w:lsdException w:name="index 6" w:semiHidden="1" w:unhideWhenUsed="1"/>
+    <w:lsdException w:name="index 7" w:semiHidden="1" w:unhideWhenUsed="1"/>
+    <w:lsdException w:name="index 8" w:semiHidden="1" w:unhideWhenUsed="1"/>
+    <w:lsdException w:name="index 9" w:semiHidden="1" w:unhideWhenUsed="1"/>
+    <w:lsdException w:name="toc 1" w:semiHidden="1" w:uiPriority="39" w:unhideWhenUsed="1"/>
+    <w:lsdException w:name="toc 2" w:semiHidden="1" w:uiPriority="39" w:unhideWhenUsed="1"/>
+    <w:lsdException w:name="toc 3" w:semiHidden="1" w:uiPriority="39" w:unhideWhenUsed="1"/>
+    <w:lsdException w:name="toc 4" w:semiHidden="1" w:uiPriority="39" w:unhideWhenUsed="1"/>
+    <w:lsdException w:name="toc 5" w:semiHidden="1" w:uiPriority="39" w:unhideWhenUsed="1"/>
+    <w:lsdException w:name="toc 6" w:semiHidden="1" w:uiPriority="39" w:unhideWhenUsed="1"/>
+    <w:lsdException w:name="toc 7" w:semiHidden="1" w:uiPriority="39" w:unhideWhenUsed="1"/>
+    <w:lsdException w:name="toc 8" w:semiHidden="1" w:uiPriority="39" w:unhideWhenUsed="1"/>
+    <w:lsdException w:name="toc 9" w:semiHidden="1" w:uiPriority="39" w:unhideWhenUsed="1"/>
+    <w:lsdException w:name="Normal Indent" w:semiHidden="1" w:unhideWhenUsed="1"/>
+    <w:lsdException w:name="footnote text" w:semiHidden="1" w:unhideWhenUsed="1"/>
+    <w:lsdException w:name="annotation text" w:semiHidden="1" w:unhideWhenUsed="1"/>
+    <w:lsdException w:name="header" w:semiHidden="1" w:unhideWhenUsed="1"/>
+    <w:lsdException w:name="footer" w:semiHidden="1" w:unhideWhenUsed="1"/>
+    <w:lsdException w:name="index heading" w:semiHidden="1" w:unhideWhenUsed="1"/>
+    <w:lsdException w:name="caption" w:semiHidden="1" w:uiPriority="35" w:unhideWhenUsed="1" w:qFormat="1"/>
+    <w:lsdException w:name="table of figures" w:semiHidden="1" w:unhideWhenUsed="1"/>
+    <w:lsdException w:name="envelope address" w:semiHidden="1" w:unhideWhenUsed="1"/>
+    <w:lsdException w:name="envelope return" w:semiHidden="1" w:unhideWhenUsed="1"/>
+    <w:lsdException w:name="footnote reference" w:semiHidden="1" w:unhideWhenUsed="1"/>
+    <w:lsdException w:name="annotation reference" w:semiHidden="1" w:unhideWhenUsed="1"/>
+    <w:lsdException w:name="line number" w:semiHidden="1" w:unhideWhenUsed="1"/>
+    <w:lsdException w:name="page number" w:semiHidden="1" w:unhideWhenUsed="1"/>
+    <w:lsdException w:name="endnote reference" w:semiHidden="1" w:unhideWhenUsed="1"/>
+    <w:lsdException w:name="endnote text" w:semiHidden="1" w:unhideWhenUsed="1"/>
+    <w:lsdException w:name="table of authorities" w:semiHidden="1" w:unhideWhenUsed="1"/>
+    <w:lsdException w:name="macro" w:semiHidden="1" w:unhideWhenUsed="1"/>
+    <w:lsdException w:name="toa heading" w:semiHidden="1" w:unhideWhenUsed="1"/>
+    <w:lsdException w:name="List" w:semiHidden="1" w:unhideWhenUsed="1"/>
+    <w:lsdException w:name="List Bullet" w:semiHidden="1" w:unhideWhenUsed="1"/>
+    <w:lsdException w:name="List Number" w:semiHidden="1" w:unhideWhenUsed="1"/>
+    <w:lsdException w:name="List 2" w:semiHidden="1" w:unhideWhenUsed="1"/>
+    <w:lsdException w:name="List 3" w:semiHidden="1" w:unhideWhenUsed="1"/>
+    <w:lsdException w:name="List 4" w:semiHidden="1" w:unhideWhenUsed="1"/>
+    <w:lsdException w:name="List 5" w:semiHidden="1" w:unhideWhenUsed="1"/>
+    <w:lsdException w:name="List Bullet 2" w:semiHidden="1" w:unhideWhenUsed="1"/>
+    <w:lsdException w:name="List Bullet 3" w:semiHidden="1" w:unhideWhenUsed="1"/>
+    <w:lsdException w:name="List Bullet 4" w:semiHidden="1" w:unhideWhenUsed="1"/>
+    <w:lsdException w:name="List Bullet 5" w:semiHidden="1" w:unhideWhenUsed="1"/>
+    <w:lsdException w:name="List Number 2" w:semiHidden="1" w:unhideWhenUsed="1"/>
+    <w:lsdException w:name="List Number 3" w:semiHidden="1" w:unhideWhenUsed="1"/>
+    <w:lsdException w:name="List Number 4" w:semiHidden="1" w:unhideWhenUsed="1"/>
+    <w:lsdException w:name="List Number 5" w:semiHidden="1" w:unhideWhenUsed="1"/>
+    <w:lsdException w:name="Title" w:uiPriority="10" w:qFormat="1"/>
+    <w:lsdException w:name="Closing" w:semiHidden="1" w:unhideWhenUsed="1"/>
+    <w:lsdException w:name="Signature" w:semiHidden="1" w:unhideWhenUsed="1"/>
+    <w:lsdException w:name="Default Paragraph Font" w:semiHidden="1" w:uiPriority="1" w:unhideWhenUsed="1"/>
+    <w:lsdException w:name="Body Text" w:semiHidden="1" w:unhideWhenUsed="1"/>
+    <w:lsdException w:name="Body Text Indent" w:semiHidden="1" w:unhideWhenUsed="1"/>
+    <w:lsdException w:name="List Continue" w:semiHidden="1" w:unhideWhenUsed="1"/>
+    <w:lsdException w:name="List Continue 2" w:semiHidden="1" w:unhideWhenUsed="1"/>
+    <w:lsdException w:name="List Continue 3" w:semiHidden="1" w:unhideWhenUsed="1"/>
+    <w:lsdException w:name="List Continue 4" w:semiHidden="1" w:unhideWhenUsed="1"/>
+    <w:lsdException w:name="List Continue 5" w:semiHidden="1" w:unhideWhenUsed="1"/>
+    <w:lsdException w:name="Message Header" w:semiHidden="1" w:unhideWhenUsed="1"/>
+    <w:lsdException w:name="Subtitle" w:uiPriority="11" w:qFormat="1"/>
+    <w:lsdException w:name="Salutation" w:semiHidden="1" w:unhideWhenUsed="1"/>
+    <w:lsdException w:name="Date" w:semiHidden="1" w:unhideWhenUsed="1"/>
+    <w:lsdException w:name="Body Text First Indent" w:semiHidden="1" w:unhideWhenUsed="1"/>
+    <w:lsdException w:name="Body Text First Indent 2" w:semiHidden="1" w:unhideWhenUsed="1"/>
+    <w:lsdException w:name="Note Heading" w:semiHidden="1" w:unhideWhenUsed="1"/>
+    <w:lsdException w:name="Body Text 2" w:semiHidden="1" w:unhideWhenUsed="1"/>
+    <w:lsdException w:name="Body Text 3" w:semiHidden="1" w:unhideWhenUsed="1"/>
+    <w:lsdException w:name="Body Text Indent 2" w:semiHidden="1" w:unhideWhenUsed="1"/>
+    <w:lsdException w:name="Body Text Indent 3" w:semiHidden="1" w:unhideWhenUsed="1"/>
+    <w:lsdException w:name="Block Text" w:semiHidden="1" w:unhideWhenUsed="1"/>
+    <w:lsdException w:name="Hyperlink" w:semiHidden="1" w:unhideWhenUsed="1"/>
+    <w:lsdException w:name="FollowedHyperlink" w:semiHidden="1" w:unhideWhenUsed="1"/>
+    <w:lsdException w:name="Strong" w:uiPriority="22" w:qFormat="1"/>
+    <w:lsdException w:name="Emphasis" w:uiPriority="20" w:qFormat="1"/>
+    <w:lsdException w:name="Document Map" w:semiHidden="1" w:unhideWhenUsed="1"/>
+    <w:lsdException w:name="Plain Text" w:semiHidden="1" w:unhideWhenUsed="1"/>
+    <w:lsdException w:name="E-mail Signature" w:semiHidden="1" w:unhideWhenUsed="1"/>
+    <w:lsdException w:name="HTML Top of Form" w:semiHidden="1" w:unhideWhenUsed="1"/>
+    <w:lsdException w:name="HTML Bottom of Form" w:semiHidden="1" w:unhideWhenUsed="1"/>
+    <w:lsdException w:name="Normal (Web)" w:semiHidden="1" w:unhideWhenUsed="1"/>
+    <w:lsdException w:name="HTML Acronym" w:semiHidden="1" w:unhideWhenUsed="1"/>
+    <w:lsdException w:name="HTML Address" w:semiHidden="1" w:unhideWhenUsed="1"/>
+    <w:lsdException w:name="HTML Cite" w:semiHidden="1" w:unhideWhenUsed="1"/>
+    <w:lsdException w:name="HTML Code" w:semiHidden="1" w:unhideWhenUsed="1"/>
+    <w:lsdException w:name="HTML Definition" w:semiHidden="1" w:unhideWhenUsed="1"/>
+    <w:lsdException w:name="HTML Keyboard" w:semiHidden="1" w:unhideWhenUsed="1"/>
+    <w:lsdException w:name="HTML Preformatted" w:semiHidden="1" w:unhideWhenUsed="1"/>
+    <w:lsdException w:name="HTML Sample" w:semiHidden="1" w:unhideWhenUsed="1"/>
+    <w:lsdException w:name="HTML Typewriter" w:semiHidden="1" w:unhideWhenUsed="1"/>
+    <w:lsdException w:name="HTML Variable" w:semiHidden="1" w:unhideWhenUsed="1"/>
+    <w:lsdException w:name="Normal Table" w:semiHidden="1" w:unhideWhenUsed="1"/>
+    <w:lsdException w:name="annotation subject" w:semiHidden="1" w:unhideWhenUsed="1"/>
+    <w:lsdException w:name="No List" w:semiHidden="1" w:unhideWhenUsed="1"/>
+    <w:lsdException w:name="Outline List 1" w:semiHidden="1" w:unhideWhenUsed="1"/>
+    <w:lsdException w:name="Outline List 2" w:semiHidden="1" w:unhideWhenUsed="1"/>
+    <w:lsdException w:name="Outline List 3" w:semiHidden="1" w:unhideWhenUsed="1"/>
+    <w:lsdException w:name="Table Simple 1" w:semiHidden="1" w:unhideWhenUsed="1"/>
+    <w:lsdException w:name="Table Simple 2" w:semiHidden="1" w:unhideWhenUsed="1"/>
+    <w:lsdException w:name="Table Simple 3" w:semiHidden="1" w:unhideWhenUsed="1"/>
+    <w:lsdException w:name="Table Classic 1" w:semiHidden="1" w:unhideWhenUsed="1"/>
+    <w:lsdException w:name="Table Classic 2" w:semiHidden="1" w:unhideWhenUsed="1"/>
+    <w:lsdException w:name="Table Classic 3" w:semiHidden="1" w:unhideWhenUsed="1"/>
+    <w:lsdException w:name="Table Classic 4" w:semiHidden="1" w:unhideWhenUsed="1"/>
+    <w:lsdException w:name="Table Colorful 1" w:semiHidden="1" w:unhideWhenUsed="1"/>
+    <w:lsdException w:name="Table Colorful 2" w:semiHidden="1" w:unhideWhenUsed="1"/>
+    <w:lsdException w:name="Table Colorful 3" w:semiHidden="1" w:unhideWhenUsed="1"/>
+    <w:lsdException w:name="Table Columns 1" w:semiHidden="1" w:unhideWhenUsed="1"/>
+    <w:lsdException w:name="Table Columns 2" w:semiHidden="1" w:unhideWhenUsed="1"/>
+    <w:lsdException w:name="Table Columns 3" w:semiHidden="1" w:unhideWhenUsed="1"/>
+    <w:lsdException w:name="Table Columns 4" w:semiHidden="1" w:unhideWhenUsed="1"/>
+    <w:lsdException w:name="Table Columns 5" w:semiHidden="1" w:unhideWhenUsed="1"/>
+    <w:lsdException w:name="Table Grid 1" w:semiHidden="1" w:unhideWhenUsed="1"/>
+    <w:lsdException w:name="Table Grid 2" w:semiHidden="1" w:unhideWhenUsed="1"/>
+    <w:lsdException w:name="Table Grid 3" w:semiHidden="1" w:unhideWhenUsed="1"/>
+    <w:lsdException w:name="Table Grid 4" w:semiHidden="1" w:unhideWhenUsed="1"/>
+    <w:lsdException w:name="Table Grid 5" w:semiHidden="1" w:unhideWhenUsed="1"/>
+    <w:lsdException w:name="Table Grid 6" w:semiHidden="1" w:unhideWhenUsed="1"/>
+    <w:lsdException w:name="Table Grid 7" w:semiHidden="1" w:unhideWhenUsed="1"/>
+    <w:lsdException w:name="Table Grid 8" w:semiHidden="1" w:unhideWhenUsed="1"/>
+    <w:lsdException w:name="Table List 1" w:semiHidden="1" w:unhideWhenUsed="1"/>
+    <w:lsdException w:name="Table List 2" w:semiHidden="1" w:unhideWhenUsed="1"/>
+    <w:lsdException w:name="Table List 3" w:semiHidden="1" w:unhideWhenUsed="1"/>
+    <w:lsdException w:name="Table List 4" w:semiHidden="1" w:unhideWhenUsed="1"/>
+    <w:lsdException w:name="Table List 5" w:semiHidden="1" w:unhideWhenUsed="1"/>
+    <w:lsdException w:name="Table List 6" w:semiHidden="1" w:unhideWhenUsed="1"/>
+    <w:lsdException w:name="Table List 7" w:semiHidden="1" w:unhideWhenUsed="1"/>
+    <w:lsdException w:name="Table List 8" w:semiHidden="1" w:unhideWhenUsed="1"/>
+    <w:lsdException w:name="Table 3D effects 1" w:semiHidden="1" w:unhideWhenUsed="1"/>
+    <w:lsdException w:name="Table 3D effects 2" w:semiHidden="1" w:unhideWhenUsed="1"/>
+    <w:lsdException w:name="Table 3D effects 3" w:semiHidden="1" w:unhideWhenUsed="1"/>
+    <w:lsdException w:name="Table Contemporary" w:semiHidden="1" w:unhideWhenUsed="1"/>
+    <w:lsdException w:name="Table Elegant" w:semiHidden="1" w:unhideWhenUsed="1"/>
+    <w:lsdException w:name="Table Professional" w:semiHidden="1" w:unhideWhenUsed="1"/>
+    <w:lsdException w:name="Table Subtle 1" w:semiHidden="1" w:unhideWhenUsed="1"/>
+    <w:lsdException w:name="Table Subtle 2" w:semiHidden="1" w:unhideWhenUsed="1"/>
+    <w:lsdException w:name="Table Web 1" w:semiHidden="1" w:unhideWhenUsed="1"/>
+    <w:lsdException w:name="Table Web 2" w:semiHidden="1" w:unhideWhenUsed="1"/>
+    <w:lsdException w:name="Table Web 3" w:semiHidden="1" w:unhideWhenUsed="1"/>
+    <w:lsdException w:name="Balloon Text" w:semiHidden="1" w:unhideWhenUsed="1"/>
+    <w:lsdException w:name="Table Grid" w:uiPriority="39"/>
+    <w:lsdException w:name="Table Theme" w:semiHidden="1" w:unhideWhenUsed="1"/>
+    <w:lsdException w:name="Placeholder Text" w:semiHidden="1"/>
+    <w:lsdException w:name="No Spacing" w:uiPriority="1" w:qFormat="1"/>
+    <w:lsdException w:name="Light Shading" w:uiPriority="60"/>
+    <w:lsdException w:name="Light List" w:uiPriority="61"/>
+    <w:lsdException w:name="Light Grid" w:uiPriority="62"/>
+    <w:lsdException w:name="Medium Shading 1" w:uiPriority="63"/>
+    <w:lsdException w:name="Medium Shading 2" w:uiPriority="64"/>
+    <w:lsdException w:name="Medium List 1" w:uiPriority="65"/>
+    <w:lsdException w:name="Medium List 2" w:uiPriority="66"/>
+    <w:lsdException w:name="Medium Grid 1" w:uiPriority="67"/>
+    <w:lsdException w:name="Medium Grid 2" w:uiPriority="68"/>
+    <w:lsdException w:name="Medium Grid 3" w:uiPriority="69"/>
+    <w:lsdException w:name="Dark List" w:uiPriority="70"/>
+    <w:lsdException w:name="Colorful Shading" w:uiPriority="71"/>
+    <w:lsdException w:name="Colorful List" w:uiPriority="72"/>
+    <w:lsdException w:name="Colorful Grid" w:uiPriority="73"/>
+    <w:lsdException w:name="Light Shading Accent 1" w:uiPriority="60"/>
+    <w:lsdException w:name="Light List Accent 1" w:uiPriority="61"/>
+    <w:lsdException w:name="Light Grid Accent 1" w:uiPriority="62"/>
+    <w:lsdException w:name="Medium Shading 1 Accent 1" w:uiPriority="63"/>
+    <w:lsdException w:name="Medium Shading 2 Accent 1" w:uiPriority="64"/>
+    <w:lsdException w:name="Medium List 1 Accent 1" w:uiPriority="65"/>
+    <w:lsdException w:name="Revision" w:semiHidden="1"/>
+    <w:lsdException w:name="List Paragraph" w:uiPriority="34" w:qFormat="1"/>
+    <w:lsdException w:name="Quote" w:uiPriority="29" w:qFormat="1"/>
+    <w:lsdException w:name="Intense Quote" w:uiPriority="30" w:qFormat="1"/>
+    <w:lsdException w:name="Medium List 2 Accent 1" w:uiPriority="66"/>
+    <w:lsdException w:name="Medium Grid 1 Accent 1" w:uiPriority="67"/>
+    <w:lsdException w:name="Medium Grid 2 Accent 1" w:uiPriority="68"/>
+    <w:lsdException w:name="Medium Grid 3 Accent 1" w:uiPriority="69"/>
+    <w:lsdException w:name="Dark List Accent 1" w:uiPriority="70"/>
+    <w:lsdException w:name="Colorful Shading Accent 1" w:uiPriority="71"/>
+    <w:lsdException w:name="Colorful List Accent 1" w:uiPriority="72"/>
+    <w:lsdException w:name="Colorful Grid Accent 1" w:uiPriority="73"/>
+    <w:lsdException w:name="Light Shading Accent 2" w:uiPriority="60"/>
+    <w:lsdException w:name="Light List Accent 2" w:uiPriority="61"/>
+    <w:lsdException w:name="Light Grid Accent 2" w:uiPriority="62"/>
+    <w:lsdException w:name="Medium Shading 1 Accent 2" w:uiPriority="63"/>
+    <w:lsdException w:name="Medium Shading 2 Accent 2" w:uiPriority="64"/>
+    <w:lsdException w:name="Medium List 1 Accent 2" w:uiPriority="65"/>
+    <w:lsdException w:name="Medium List 2 Accent 2" w:uiPriority="66"/>
+    <w:lsdException w:name="Medium Grid 1 Accent 2" w:uiPriority="67"/>
+    <w:lsdException w:name="Medium Grid 2 Accent 2" w:uiPriority="68"/>
+    <w:lsdException w:name="Medium Grid 3 Accent 2" w:uiPriority="69"/>
+    <w:lsdException w:name="Dark List Accent 2" w:uiPriority="70"/>
+    <w:lsdException w:name="Colorful Shading Accent 2" w:uiPriority="71"/>
+    <w:lsdException w:name="Colorful List Accent 2" w:uiPriority="72"/>
+    <w:lsdException w:name="Colorful Grid Accent 2" w:uiPriority="73"/>
+    <w:lsdException w:name="Light Shading Accent 3" w:uiPriority="60"/>
+    <w:lsdException w:name="Light List Accent 3" w:uiPriority="61"/>
+    <w:lsdException w:name="Light Grid Accent 3" w:uiPriority="62"/>
+    <w:lsdException w:name="Medium Shading 1 Accent 3" w:uiPriority="63"/>
+    <w:lsdException w:name="Medium Shading 2 Accent 3" w:uiPriority="64"/>
+    <w:lsdException w:name="Medium List 1 Accent 3" w:uiPriority="65"/>
+    <w:lsdException w:name="Medium List 2 Accent 3" w:uiPriority="66"/>
+    <w:lsdException w:name="Medium Grid 1 Accent 3" w:uiPriority="67"/>
+    <w:lsdException w:name="Medium Grid 2 Accent 3" w:uiPriority="68"/>
+    <w:lsdException w:name="Medium Grid 3 Accent 3" w:uiPriority="69"/>
+    <w:lsdException w:name="Dark List Accent 3" w:uiPriority="70"/>
+    <w:lsdException w:name="Colorful Shading Accent 3" w:uiPriority="71"/>
+    <w:lsdException w:name="Colorful List Accent 3" w:uiPriority="72"/>
+    <w:lsdException w:name="Colorful Grid Accent 3" w:uiPriority="73"/>
+    <w:lsdException w:name="Light Shading Accent 4" w:uiPriority="60"/>
+    <w:lsdException w:name="Light List Accent 4" w:uiPriority="61"/>
+    <w:lsdException w:name="Light Grid Accent 4" w:uiPriority="62"/>
+    <w:lsdException w:name="Medium Shading 1 Accent 4" w:uiPriority="63"/>
+    <w:lsdException w:name="Medium Shading 2 Accent 4" w:uiPriority="64"/>
+    <w:lsdException w:name="Medium List 1 Accent 4" w:uiPriority="65"/>
+    <w:lsdException w:name="Medium List 2 Accent 4" w:uiPriority="66"/>
+    <w:lsdException w:name="Medium Grid 1 Accent 4" w:uiPriority="67"/>
+    <w:lsdException w:name="Medium Grid 2 Accent 4" w:uiPriority="68"/>
+    <w:lsdException w:name="Medium Grid 3 Accent 4" w:uiPriority="69"/>
+    <w:lsdException w:name="Dark List Accent 4" w:uiPriority="70"/>
+    <w:lsdException w:name="Colorful Shading Accent 4" w:uiPriority="71"/>
+    <w:lsdException w:name="Colorful List Accent 4" w:uiPriority="72"/>
+    <w:lsdException w:name="Colorful Grid Accent 4" w:uiPriority="73"/>
+    <w:lsdException w:name="Light Shading Accent 5" w:uiPriority="60"/>
+    <w:lsdException w:name="Light List Accent 5" w:uiPriority="61"/>
+    <w:lsdException w:name="Light Grid Accent 5" w:uiPriority="62"/>
+    <w:lsdException w:name="Medium Shading 1 Accent 5" w:uiPriority="63"/>
+    <w:lsdException w:name="Medium Shading 2 Accent 5" w:uiPriority="64"/>
+    <w:lsdException w:name="Medium List 1 Accent 5" w:uiPriority="65"/>
+    <w:lsdException w:name="Medium List 2 Accent 5" w:uiPriority="66"/>
+    <w:lsdException w:name="Medium Grid 1 Accent 5" w:uiPriority="67"/>
+    <w:lsdException w:name="Medium Grid 2 Accent 5" w:uiPriority="68"/>
+    <w:lsdException w:name="Medium Grid 3 Accent 5" w:uiPriority="69"/>
+    <w:lsdException w:name="Dark List Accent 5" w:uiPriority="70"/>
+    <w:lsdException w:name="Colorful Shading Accent 5" w:uiPriority="71"/>
+    <w:lsdException w:name="Colorful List Accent 5" w:uiPriority="72"/>
+    <w:lsdException w:name="Colorful Grid Accent 5" w:uiPriority="73"/>
+    <w:lsdException w:name="Light Shading Accent 6" w:uiPriority="60"/>
+    <w:lsdException w:name="Light List Accent 6" w:uiPriority="61"/>
+    <w:lsdException w:name="Light Grid Accent 6" w:uiPriority="62"/>
+    <w:lsdException w:name="Medium Shading 1 Accent 6" w:uiPriority="63"/>
+    <w:lsdException w:name="Medium Shading 2 Accent 6" w:uiPriority="64"/>
+    <w:lsdException w:name="Medium List 1 Accent 6" w:uiPriority="65"/>
+    <w:lsdException w:name="Medium List 2 Accent 6" w:uiPriority="66"/>
+    <w:lsdException w:name="Medium Grid 1 Accent 6" w:uiPriority="67"/>
+    <w:lsdException w:name="Medium Grid 2 Accent 6" w:uiPriority="68"/>
+    <w:lsdException w:name="Medium Grid 3 Accent 6" w:uiPriority="69"/>
+    <w:lsdException w:name="Dark List Accent 6" w:uiPriority="70"/>
+    <w:lsdException w:name="Colorful Shading Accent 6" w:uiPriority="71"/>
+    <w:lsdException w:name="Colorful List Accent 6" w:uiPriority="72"/>
+    <w:lsdException w:name="Colorful Grid Accent 6" w:uiPriority="73"/>
+    <w:lsdException w:name="Subtle Emphasis" w:uiPriority="19" w:qFormat="1"/>
+    <w:lsdException w:name="Intense Emphasis" w:uiPriority="21" w:qFormat="1"/>
+    <w:lsdException w:name="Subtle Reference" w:uiPriority="31" w:qFormat="1"/>
+    <w:lsdException w:name="Intense Reference" w:uiPriority="32" w:qFormat="1"/>
+    <w:lsdException w:name="Book Title" w:uiPriority="33" w:qFormat="1"/>
+    <w:lsdException w:name="Bibliography" w:semiHidden="1" w:uiPriority="37" w:unhideWhenUsed="1"/>
+    <w:lsdException w:name="TOC Heading" w:semiHidden="1" w:uiPriority="39" w:unhideWhenUsed="1" w:qFormat="1"/>
+    <w:lsdException w:name="Plain Table 1" w:uiPriority="41"/>
+    <w:lsdException w:name="Plain Table 2" w:uiPriority="42"/>
+    <w:lsdException w:name="Plain Table 3" w:uiPriority="43"/>
+    <w:lsdException w:name="Plain Table 4" w:uiPriority="44"/>
+    <w:lsdException w:name="Plain Table 5" w:uiPriority="45"/>
+    <w:lsdException w:name="Grid Table Light" w:uiPriority="40"/>
+    <w:lsdException w:name="Grid Table 1 Light" w:uiPriority="46"/>
+    <w:lsdException w:name="Grid Table 2" w:uiPriority="47"/>
+    <w:lsdException w:name="Grid Table 3" w:uiPriority="48"/>
+    <w:lsdException w:name="Grid Table 4" w:uiPriority="49"/>
+    <w:lsdException w:name="Grid Table 5 Dark" w:uiPriority="50"/>
+    <w:lsdException w:name="Grid Table 6 Colorful" w:uiPriority="51"/>
+    <w:lsdException w:name="Grid Table 7 Colorful" w:uiPriority="52"/>
+    <w:lsdException w:name="Grid Table 1 Light Accent 1" w:uiPriority="46"/>
+    <w:lsdException w:name="Grid Table 2 Accent 1" w:uiPriority="47"/>
+    <w:lsdException w:name="Grid Table 3 Accent 1" w:uiPriority="48"/>
+    <w:lsdException w:name="Grid Table 4 Accent 1" w:uiPriority="49"/>
+    <w:lsdException w:name="Grid Table 5 Dark Accent 1" w:uiPriority="50"/>
+    <w:lsdException w:name="Grid Table 6 Colorful Accent 1" w:uiPriority="51"/>
+    <w:lsdException w:name="Grid Table 7 Colorful Accent 1" w:uiPriority="52"/>
+    <w:lsdException w:name="Grid Table 1 Light Accent 2" w:uiPriority="46"/>
+    <w:lsdException w:name="Grid Table 2 Accent 2" w:uiPriority="47"/>
+    <w:lsdException w:name="Grid Table 3 Accent 2" w:uiPriority="48"/>
+    <w:lsdException w:name="Grid Table 4 Accent 2" w:uiPriority="49"/>
+    <w:lsdException w:name="Grid Table 5 Dark Accent 2" w:uiPriority="50"/>
+    <w:lsdException w:name="Grid Table 6 Colorful Accent 2" w:uiPriority="51"/>
+    <w:lsdException w:name="Grid Table 7 Colorful Accent 2" w:uiPriority="52"/>
+    <w:lsdException w:name="Grid Table 1 Light Accent 3" w:uiPriority="46"/>
+    <w:lsdException w:name="Grid Table 2 Accent 3" w:uiPriority="47"/>
+    <w:lsdException w:name="Grid Table 3 Accent 3" w:uiPriority="48"/>
+    <w:lsdException w:name="Grid Table 4 Accent 3" w:uiPriority="49"/>
+    <w:lsdException w:name="Grid Table 5 Dark Accent 3" w:uiPriority="50"/>
+    <w:lsdException w:name="Grid Table 6 Colorful Accent 3" w:uiPriority="51"/>
+    <w:lsdException w:name="Grid Table 7 Colorful Accent 3" w:uiPriority="52"/>
+    <w:lsdException w:name="Grid Table 1 Light Accent 4" w:uiPriority="46"/>
+    <w:lsdException w:name="Grid Table 2 Accent 4" w:uiPriority="47"/>
+    <w:lsdException w:name="Grid Table 3 Accent 4" w:uiPriority="48"/>
+    <w:lsdException w:name="Grid Table 4 Accent 4" w:uiPriority="49"/>
+    <w:lsdException w:name="Grid Table 5 Dark Accent 4" w:uiPriority="50"/>
+    <w:lsdException w:name="Grid Table 6 Colorful Accent 4" w:uiPriority="51"/>
+    <w:lsdException w:name="Grid Table 7 Colorful Accent 4" w:uiPriority="52"/>
+    <w:lsdException w:name="Grid Table 1 Light Accent 5" w:uiPriority="46"/>
+    <w:lsdException w:name="Grid Table 2 Accent 5" w:uiPriority="47"/>
+    <w:lsdException w:name="Grid Table 3 Accent 5" w:uiPriority="48"/>
+    <w:lsdException w:name="Grid Table 4 Accent 5" w:uiPriority="49"/>
+    <w:lsdException w:name="Grid Table 5 Dark Accent 5" w:uiPriority="50"/>
+    <w:lsdException w:name="Grid Table 6 Colorful Accent 5" w:uiPriority="51"/>
+    <w:lsdException w:name="Grid Table 7 Colorful Accent 5" w:uiPriority="52"/>
+    <w:lsdException w:name="Grid Table 1 Light Accent 6" w:uiPriority="46"/>
+    <w:lsdException w:name="Grid Table 2 Accent 6" w:uiPriority="47"/>
+    <w:lsdException w:name="Grid Table 3 Accent 6" w:uiPriority="48"/>
+    <w:lsdException w:name="Grid Table 4 Accent 6" w:uiPriority="49"/>
+    <w:lsdException w:name="Grid Table 5 Dark Accent 6" w:uiPriority="50"/>
+    <w:lsdException w:name="Grid Table 6 Colorful Accent 6" w:uiPriority="51"/>
+    <w:lsdException w:name="Grid Table 7 Colorful Accent 6" w:uiPriority="52"/>
+    <w:lsdException w:name="List Table 1 Light" w:uiPriority="46"/>
+    <w:lsdException w:name="List Table 2" w:uiPriority="47"/>
+    <w:lsdException w:name="List Table 3" w:uiPriority="48"/>
+    <w:lsdException w:name="List Table 4" w:uiPriority="49"/>
+    <w:lsdException w:name="List Table 5 Dark" w:uiPriority="50"/>
+    <w:lsdException w:name="List Table 6 Colorful" w:uiPriority="51"/>
+    <w:lsdException w:name="List Table 7 Colorful" w:uiPriority="52"/>
+    <w:lsdException w:name="List Table 1 Light Accent 1" w:uiPriority="46"/>
+    <w:lsdException w:name="List Table 2 Accent 1" w:uiPriority="47"/>
+    <w:lsdException w:name="List Table 3 Accent 1" w:uiPriority="48"/>
+    <w:lsdException w:name="List Table 4 Accent 1" w:uiPriority="49"/>
+    <w:lsdException w:name="List Table 5 Dark Accent 1" w:uiPriority="50"/>
+    <w:lsdException w:name="List Table 6 Colorful Accent 1" w:uiPriority="51"/>
+    <w:lsdException w:name="List Table 7 Colorful Accent 1" w:uiPriority="52"/>
+    <w:lsdException w:name="List Table 1 Light Accent 2" w:uiPriority="46"/>
+    <w:lsdException w:name="List Table 2 Accent 2" w:uiPriority="47"/>
+    <w:lsdException w:name="List Table 3 Accent 2" w:uiPriority="48"/>
+    <w:lsdException w:name="List Table 4 Accent 2" w:uiPriority="49"/>
+    <w:lsdException w:name="List Table 5 Dark Accent 2" w:uiPriority="50"/>
+    <w:lsdException w:name="List Table 6 Colorful Accent 2" w:uiPriority="51"/>
+    <w:lsdException w:name="List Table 7 Colorful Accent 2" w:uiPriority="52"/>
+    <w:lsdException w:name="List Table 1 Light Accent 3" w:uiPriority="46"/>
+    <w:lsdException w:name="List Table 2 Accent 3" w:uiPriority="47"/>
+    <w:lsdException w:name="List Table 3 Accent 3" w:uiPriority="48"/>
+    <w:lsdException w:name="List Table 4 Accent 3" w:uiPriority="49"/>
+    <w:lsdException w:name="List Table 5 Dark Accent 3" w:uiPriority="50"/>
+    <w:lsdException w:name="List Table 6 Colorful Accent 3" w:uiPriority="51"/>
+    <w:lsdException w:name="List Table 7 Colorful Accent 3" w:uiPriority="52"/>
+    <w:lsdException w:name="List Table 1 Light Accent 4" w:uiPriority="46"/>
+    <w:lsdException w:name="List Table 2 Accent 4" w:uiPriority="47"/>
+    <w:lsdException w:name="List Table 3 Accent 4" w:uiPriority="48"/>
+    <w:lsdException w:name="List Table 4 Accent 4" w:uiPriority="49"/>
+    <w:lsdException w:name="List Table 5 Dark Accent 4" w:uiPriority="50"/>
+    <w:lsdException w:name="List Table 6 Colorful Accent 4" w:uiPriority="51"/>
+    <w:lsdException w:name="List Table 7 Colorful Accent 4" w:uiPriority="52"/>
+    <w:lsdException w:name="List Table 1 Light Accent 5" w:uiPriority="46"/>
+    <w:lsdException w:name="List Table 2 Accent 5" w:uiPriority="47"/>
+    <w:lsdException w:name="List Table 3 Accent 5" w:uiPriority="48"/>
+    <w:lsdException w:name="List Table 4 Accent 5" w:uiPriority="49"/>
+    <w:lsdException w:name="List Table 5 Dark Accent 5" w:uiPriority="50"/>
+    <w:lsdException w:name="List Table 6 Colorful Accent 5" w:uiPriority="51"/>
+    <w:lsdException w:name="List Table 7 Colorful Accent 5" w:uiPriority="52"/>
+    <w:lsdException w:name="List Table 1 Light Accent 6" w:uiPriority="46"/>
+    <w:lsdException w:name="List Table 2 Accent 6" w:uiPriority="47"/>
+    <w:lsdException w:name="List Table 3 Accent 6" w:uiPriority="48"/>
+    <w:lsdException w:name="List Table 4 Accent 6" w:uiPriority="49"/>
+    <w:lsdException w:name="List Table 5 Dark Accent 6" w:uiPriority="50"/>
+    <w:lsdException w:name="List Table 6 Colorful Accent 6" w:uiPriority="51"/>
+    <w:lsdException w:name="List Table 7 Colorful Accent 6" w:uiPriority="52"/>
+    <w:lsdException w:name="Mention" w:semiHidden="1" w:unhideWhenUsed="1"/>
+    <w:lsdException w:name="Smart Hyperlink" w:semiHidden="1" w:unhideWhenUsed="1"/>
+    <w:lsdException w:name="Hashtag" w:semiHidden="1" w:unhideWhenUsed="1"/>
+    <w:lsdException w:name="Unresolved Mention" w:semiHidden="1" w:unhideWhenUsed="1"/>
+    <w:lsdException w:name="Smart Link" w:semiHidden="1" w:unhideWhenUsed="1"/>
+  </w:latentStyles>
   <w:style w:type="paragraph" w:default="1" w:styleId="Normal">
     <w:name w:val="Normal"/>
-    <w:next w:val="Normal"/>
-    <w:pPr/>
+    <w:qFormat/>
     <w:rPr>
       <w:sz w:val="24"/>
       <w:szCs w:val="24"/>
-      <w:lang w:val="en-US" w:eastAsia="en-US" w:bidi="ar-SA"/>
+      <w:lang w:val="en-US"/>
     </w:rPr>
   </w:style>
-  <w:style w:type="character" w:default="1" w:styleId="Default Paragraph Font">
+  <w:style w:type="character" w:default="1" w:styleId="DefaultParagraphFont">
     <w:name w:val="Default Paragraph Font"/>
-    <w:next w:val="Default Paragraph Font"/>
+    <w:uiPriority w:val="1"/>
+    <w:semiHidden/>
+    <w:unhideWhenUsed/>
+  </w:style>
+  <w:style w:type="table" w:default="1" w:styleId="TableNormal">
+    <w:name w:val="Normal Table"/>
+    <w:uiPriority w:val="99"/>
+    <w:semiHidden/>
+    <w:unhideWhenUsed/>
+    <w:tblPr>
+      <w:tblInd w:w="0" w:type="dxa"/>
+      <w:tblCellMar>
+        <w:top w:w="0" w:type="dxa"/>
+        <w:left w:w="108" w:type="dxa"/>
+        <w:bottom w:w="0" w:type="dxa"/>
+        <w:right w:w="108" w:type="dxa"/>
+      </w:tblCellMar>
+    </w:tblPr>
+  </w:style>
+  <w:style w:type="numbering" w:default="1" w:styleId="NoList">
+    <w:name w:val="No List"/>
+    <w:uiPriority w:val="99"/>
+    <w:semiHidden/>
+    <w:unhideWhenUsed/>
   </w:style>
   <w:style w:type="character" w:styleId="Hyperlink">
     <w:name w:val="Hyperlink"/>
@@ -2414,221 +2635,83 @@
       <w:u w:val="single"/>
     </w:rPr>
   </w:style>
-  <w:style w:type="table" w:default="1" w:styleId="Table Normal">
-    <w:name w:val="Table Normal"/>
-    <w:next w:val="Table Normal"/>
-    <w:pPr/>
-    <w:tblPr>
-      <w:tblInd w:w="0" w:type="dxa"/>
-    </w:tblPr>
-    <w:trPr/>
-    <w:tcPr/>
-    <w:tblStylePr w:type="firstRow"/>
-    <w:tblStylePr w:type="lastRow"/>
-    <w:tblStylePr w:type="firstCol"/>
-    <w:tblStylePr w:type="lastCol"/>
-    <w:tblStylePr w:type="band1Vert"/>
-    <w:tblStylePr w:type="band2Vert"/>
-    <w:tblStylePr w:type="band1Horz"/>
-    <w:tblStylePr w:type="band2Horz"/>
-    <w:tblStylePr w:type="neCell"/>
-    <w:tblStylePr w:type="nwCell"/>
-    <w:tblStylePr w:type="seCell"/>
-    <w:tblStylePr w:type="swCell"/>
-  </w:style>
-  <w:style w:type="numbering" w:default="1" w:styleId="No List">
-    <w:name w:val="No List"/>
-    <w:next w:val="No List"/>
-    <w:pPr/>
-  </w:style>
-  <w:style w:type="paragraph" w:styleId="Header &amp; Footer">
+  <w:style w:type="paragraph" w:customStyle="1" w:styleId="HeaderFooter">
     <w:name w:val="Header &amp; Footer"/>
-    <w:next w:val="Header &amp; Footer"/>
     <w:pPr>
-      <w:keepNext w:val="0"/>
-      <w:keepLines w:val="0"/>
-      <w:pageBreakBefore w:val="0"/>
-      <w:widowControl w:val="1"/>
-      <w:shd w:val="clear" w:color="auto" w:fill="auto"/>
       <w:tabs>
         <w:tab w:val="right" w:pos="9020"/>
       </w:tabs>
-      <w:suppressAutoHyphens w:val="0"/>
-      <w:bidi w:val="0"/>
-      <w:spacing w:before="0" w:after="0" w:line="240" w:lineRule="auto"/>
-      <w:ind w:left="0" w:right="0" w:firstLine="0"/>
-      <w:jc w:val="left"/>
-      <w:outlineLvl w:val="9"/>
     </w:pPr>
     <w:rPr>
-      <w:rFonts w:ascii="Helvetica Neue" w:cs="Arial Unicode MS" w:hAnsi="Helvetica Neue" w:eastAsia="Arial Unicode MS"/>
-      <w:b w:val="0"/>
-      <w:bCs w:val="0"/>
-      <w:i w:val="0"/>
-      <w:iCs w:val="0"/>
-      <w:caps w:val="0"/>
-      <w:smallCaps w:val="0"/>
-      <w:strike w:val="0"/>
-      <w:dstrike w:val="0"/>
-      <w:outline w:val="0"/>
+      <w:rFonts w:ascii="Helvetica Neue" w:hAnsi="Helvetica Neue" w:cs="Arial Unicode MS"/>
       <w:color w:val="000000"/>
-      <w:spacing w:val="0"/>
-      <w:kern w:val="0"/>
-      <w:position w:val="0"/>
       <w:sz w:val="24"/>
       <w:szCs w:val="24"/>
-      <w:u w:val="none"/>
-      <w:shd w:val="nil" w:color="auto" w:fill="auto"/>
-      <w:vertAlign w:val="baseline"/>
-      <w14:textOutline>
+      <w14:textOutline w14:w="0" w14:cap="flat" w14:cmpd="sng" w14:algn="ctr">
         <w14:noFill/>
+        <w14:prstDash w14:val="solid"/>
+        <w14:bevel/>
       </w14:textOutline>
-      <w14:textFill>
-        <w14:solidFill>
-          <w14:srgbClr w14:val="000000"/>
-        </w14:solidFill>
-      </w14:textFill>
     </w:rPr>
   </w:style>
-  <w:style w:type="paragraph" w:styleId="Heading">
+  <w:style w:type="paragraph" w:customStyle="1" w:styleId="Heading">
     <w:name w:val="Heading"/>
     <w:next w:val="Body"/>
     <w:pPr>
-      <w:keepNext w:val="1"/>
-      <w:keepLines w:val="1"/>
-      <w:pageBreakBefore w:val="0"/>
-      <w:widowControl w:val="1"/>
-      <w:shd w:val="clear" w:color="auto" w:fill="auto"/>
-      <w:suppressAutoHyphens w:val="0"/>
-      <w:bidi w:val="0"/>
-      <w:spacing w:before="240" w:after="0" w:line="259" w:lineRule="auto"/>
-      <w:ind w:left="0" w:right="0" w:firstLine="0"/>
-      <w:jc w:val="left"/>
+      <w:keepNext/>
+      <w:keepLines/>
+      <w:spacing w:before="240" w:line="259" w:lineRule="auto"/>
       <w:outlineLvl w:val="0"/>
     </w:pPr>
     <w:rPr>
-      <w:rFonts w:ascii="Calibri Light" w:cs="Arial Unicode MS" w:hAnsi="Calibri Light" w:eastAsia="Arial Unicode MS"/>
-      <w:b w:val="0"/>
-      <w:bCs w:val="0"/>
-      <w:i w:val="0"/>
-      <w:iCs w:val="0"/>
-      <w:caps w:val="0"/>
-      <w:smallCaps w:val="0"/>
-      <w:strike w:val="0"/>
-      <w:dstrike w:val="0"/>
-      <w:outline w:val="0"/>
-      <w:color w:val="2f5496"/>
-      <w:spacing w:val="0"/>
-      <w:kern w:val="0"/>
-      <w:position w:val="0"/>
+      <w:rFonts w:ascii="Calibri Light" w:hAnsi="Calibri Light" w:cs="Arial Unicode MS"/>
+      <w:color w:val="2F5496"/>
       <w:sz w:val="32"/>
       <w:szCs w:val="32"/>
-      <w:u w:val="none" w:color="2f5496"/>
-      <w:shd w:val="nil" w:color="auto" w:fill="auto"/>
-      <w:vertAlign w:val="baseline"/>
+      <w:u w:color="2F5496"/>
       <w:lang w:val="en-US"/>
-      <w14:textOutline>
+      <w14:textOutline w14:w="0" w14:cap="flat" w14:cmpd="sng" w14:algn="ctr">
         <w14:noFill/>
+        <w14:prstDash w14:val="solid"/>
+        <w14:bevel/>
       </w14:textOutline>
-      <w14:textFill>
-        <w14:solidFill>
-          <w14:srgbClr w14:val="2F5496"/>
-        </w14:solidFill>
-      </w14:textFill>
     </w:rPr>
   </w:style>
-  <w:style w:type="paragraph" w:styleId="Body">
+  <w:style w:type="paragraph" w:customStyle="1" w:styleId="Body">
     <w:name w:val="Body"/>
-    <w:next w:val="Body"/>
     <w:pPr>
-      <w:keepNext w:val="0"/>
-      <w:keepLines w:val="0"/>
-      <w:pageBreakBefore w:val="0"/>
-      <w:widowControl w:val="1"/>
-      <w:shd w:val="clear" w:color="auto" w:fill="auto"/>
-      <w:suppressAutoHyphens w:val="0"/>
-      <w:bidi w:val="0"/>
-      <w:spacing w:before="0" w:after="160" w:line="259" w:lineRule="auto"/>
-      <w:ind w:left="0" w:right="0" w:firstLine="0"/>
-      <w:jc w:val="left"/>
-      <w:outlineLvl w:val="9"/>
+      <w:spacing w:after="160" w:line="259" w:lineRule="auto"/>
     </w:pPr>
     <w:rPr>
-      <w:rFonts w:ascii="Calibri" w:cs="Arial Unicode MS" w:hAnsi="Calibri" w:eastAsia="Arial Unicode MS"/>
-      <w:b w:val="0"/>
-      <w:bCs w:val="0"/>
-      <w:i w:val="0"/>
-      <w:iCs w:val="0"/>
-      <w:caps w:val="0"/>
-      <w:smallCaps w:val="0"/>
-      <w:strike w:val="0"/>
-      <w:dstrike w:val="0"/>
-      <w:outline w:val="0"/>
+      <w:rFonts w:ascii="Calibri" w:hAnsi="Calibri" w:cs="Arial Unicode MS"/>
       <w:color w:val="000000"/>
-      <w:spacing w:val="0"/>
-      <w:kern w:val="0"/>
-      <w:position w:val="0"/>
       <w:sz w:val="22"/>
       <w:szCs w:val="22"/>
-      <w:u w:val="none" w:color="000000"/>
-      <w:shd w:val="nil" w:color="auto" w:fill="auto"/>
-      <w:vertAlign w:val="baseline"/>
+      <w:u w:color="000000"/>
       <w:lang w:val="en-US"/>
-      <w14:textOutline>
+      <w14:textOutline w14:w="0" w14:cap="flat" w14:cmpd="sng" w14:algn="ctr">
         <w14:noFill/>
+        <w14:prstDash w14:val="solid"/>
+        <w14:bevel/>
       </w14:textOutline>
-      <w14:textFill>
-        <w14:solidFill>
-          <w14:srgbClr w14:val="000000"/>
-        </w14:solidFill>
-      </w14:textFill>
     </w:rPr>
   </w:style>
-  <w:style w:type="paragraph" w:styleId="List Paragraph">
+  <w:style w:type="paragraph" w:styleId="ListParagraph">
     <w:name w:val="List Paragraph"/>
-    <w:next w:val="List Paragraph"/>
     <w:pPr>
-      <w:keepNext w:val="0"/>
-      <w:keepLines w:val="0"/>
-      <w:pageBreakBefore w:val="0"/>
-      <w:widowControl w:val="1"/>
-      <w:shd w:val="clear" w:color="auto" w:fill="auto"/>
-      <w:suppressAutoHyphens w:val="0"/>
-      <w:bidi w:val="0"/>
-      <w:spacing w:before="0" w:after="160" w:line="259" w:lineRule="auto"/>
-      <w:ind w:left="720" w:right="0" w:firstLine="0"/>
-      <w:jc w:val="left"/>
-      <w:outlineLvl w:val="9"/>
+      <w:spacing w:after="160" w:line="259" w:lineRule="auto"/>
+      <w:ind w:left="720"/>
     </w:pPr>
     <w:rPr>
-      <w:rFonts w:ascii="Calibri" w:cs="Arial Unicode MS" w:hAnsi="Calibri" w:eastAsia="Arial Unicode MS"/>
-      <w:b w:val="0"/>
-      <w:bCs w:val="0"/>
-      <w:i w:val="0"/>
-      <w:iCs w:val="0"/>
-      <w:caps w:val="0"/>
-      <w:smallCaps w:val="0"/>
-      <w:strike w:val="0"/>
-      <w:dstrike w:val="0"/>
-      <w:outline w:val="0"/>
+      <w:rFonts w:ascii="Calibri" w:hAnsi="Calibri" w:cs="Arial Unicode MS"/>
       <w:color w:val="000000"/>
-      <w:spacing w:val="0"/>
-      <w:kern w:val="0"/>
-      <w:position w:val="0"/>
       <w:sz w:val="22"/>
       <w:szCs w:val="22"/>
-      <w:u w:val="none" w:color="000000"/>
-      <w:shd w:val="nil" w:color="auto" w:fill="auto"/>
-      <w:vertAlign w:val="baseline"/>
+      <w:u w:color="000000"/>
       <w:lang w:val="en-US"/>
-      <w14:textFill>
-        <w14:solidFill>
-          <w14:srgbClr w14:val="000000"/>
-        </w14:solidFill>
-      </w14:textFill>
     </w:rPr>
   </w:style>
-  <w:style w:type="numbering" w:styleId="Imported Style 1">
+  <w:style w:type="numbering" w:customStyle="1" w:styleId="ImportedStyle1">
     <w:name w:val="Imported Style 1"/>
     <w:pPr>
       <w:numPr>
@@ -2636,22 +2719,16 @@
       </w:numPr>
     </w:pPr>
   </w:style>
-  <w:style w:type="character" w:styleId="Hyperlink.0">
+  <w:style w:type="character" w:customStyle="1" w:styleId="Hyperlink0">
     <w:name w:val="Hyperlink.0"/>
     <w:basedOn w:val="Hyperlink"/>
-    <w:next w:val="Hyperlink.0"/>
     <w:rPr>
       <w:outline w:val="0"/>
-      <w:color w:val="0563c1"/>
-      <w:u w:val="single" w:color="0563c1"/>
-      <w14:textFill>
-        <w14:solidFill>
-          <w14:srgbClr w14:val="0563C1"/>
-        </w14:solidFill>
-      </w14:textFill>
+      <w:color w:val="0563C1"/>
+      <w:u w:val="single" w:color="0563C1"/>
     </w:rPr>
   </w:style>
-  <w:style w:type="numbering" w:styleId="Imported Style 2">
+  <w:style w:type="numbering" w:customStyle="1" w:styleId="ImportedStyle2">
     <w:name w:val="Imported Style 2"/>
     <w:pPr>
       <w:numPr>
@@ -2659,7 +2736,7 @@
       </w:numPr>
     </w:pPr>
   </w:style>
-  <w:style w:type="numbering" w:styleId="Imported Style 3">
+  <w:style w:type="numbering" w:customStyle="1" w:styleId="ImportedStyle3">
     <w:name w:val="Imported Style 3"/>
     <w:pPr>
       <w:numPr>
@@ -2667,7 +2744,7 @@
       </w:numPr>
     </w:pPr>
   </w:style>
-  <w:style w:type="numbering" w:styleId="Imported Style 4">
+  <w:style w:type="numbering" w:customStyle="1" w:styleId="ImportedStyle4">
     <w:name w:val="Imported Style 4"/>
     <w:pPr>
       <w:numPr>
@@ -2675,11 +2752,23 @@
       </w:numPr>
     </w:pPr>
   </w:style>
+  <w:style w:type="character" w:styleId="UnresolvedMention">
+    <w:name w:val="Unresolved Mention"/>
+    <w:basedOn w:val="DefaultParagraphFont"/>
+    <w:uiPriority w:val="99"/>
+    <w:semiHidden/>
+    <w:unhideWhenUsed/>
+    <w:rsid w:val="001849CD"/>
+    <w:rPr>
+      <w:color w:val="605E5C"/>
+      <w:shd w:val="clear" w:color="auto" w:fill="E1DFDD"/>
+    </w:rPr>
+  </w:style>
 </w:styles>
 </file>
 
 <file path=word/theme/theme1.xml><?xml version="1.0" encoding="utf-8"?>
-<a:theme xmlns:a="http://schemas.openxmlformats.org/drawingml/2006/main" xmlns:r="http://schemas.openxmlformats.org/officeDocument/2006/relationships" name="Office Theme">
+<a:theme xmlns:a="http://schemas.openxmlformats.org/drawingml/2006/main" name="Office Theme">
   <a:themeElements>
     <a:clrScheme name="Office Theme">
       <a:dk1>
@@ -2881,7 +2970,7 @@
         <a:effectLst/>
         <a:sp3d/>
       </a:spPr>
-      <a:bodyPr rot="0" spcFirstLastPara="1" vertOverflow="overflow" horzOverflow="overflow" vert="horz" wrap="square" lIns="45719" tIns="45719" rIns="45719" bIns="45719" numCol="1" spcCol="38100" rtlCol="0" anchor="ctr" upright="0">
+      <a:bodyPr rot="0" spcFirstLastPara="1" vertOverflow="overflow" horzOverflow="overflow" vert="horz" wrap="square" lIns="45719" tIns="45719" rIns="45719" bIns="45719" numCol="1" spcCol="38100" rtlCol="0" anchor="ctr">
         <a:spAutoFit/>
       </a:bodyPr>
       <a:lstStyle>
@@ -2900,7 +2989,7 @@
           <a:buFontTx/>
           <a:buNone/>
           <a:tabLst/>
-          <a:defRPr b="0" baseline="0" cap="none" i="0" spc="0" strike="noStrike" sz="1800" u="none" kumimoji="0" normalizeH="0">
+          <a:defRPr kumimoji="0" sz="1800" b="0" i="0" u="none" strike="noStrike" cap="none" spc="0" normalizeH="0" baseline="0">
             <a:ln>
               <a:noFill/>
             </a:ln>
@@ -2930,7 +3019,7 @@
           <a:buFontTx/>
           <a:buNone/>
           <a:tabLst/>
-          <a:defRPr b="0" baseline="0" cap="none" i="0" spc="0" strike="noStrike" sz="1800" u="none" kumimoji="0" normalizeH="0">
+          <a:defRPr kumimoji="0" sz="1800" b="0" i="0" u="none" strike="noStrike" cap="none" spc="0" normalizeH="0" baseline="0">
             <a:ln>
               <a:noFill/>
             </a:ln>
@@ -2956,7 +3045,7 @@
           <a:buFontTx/>
           <a:buNone/>
           <a:tabLst/>
-          <a:defRPr b="0" baseline="0" cap="none" i="0" spc="0" strike="noStrike" sz="1800" u="none" kumimoji="0" normalizeH="0">
+          <a:defRPr kumimoji="0" sz="1800" b="0" i="0" u="none" strike="noStrike" cap="none" spc="0" normalizeH="0" baseline="0">
             <a:ln>
               <a:noFill/>
             </a:ln>
@@ -2982,7 +3071,7 @@
           <a:buFontTx/>
           <a:buNone/>
           <a:tabLst/>
-          <a:defRPr b="0" baseline="0" cap="none" i="0" spc="0" strike="noStrike" sz="1800" u="none" kumimoji="0" normalizeH="0">
+          <a:defRPr kumimoji="0" sz="1800" b="0" i="0" u="none" strike="noStrike" cap="none" spc="0" normalizeH="0" baseline="0">
             <a:ln>
               <a:noFill/>
             </a:ln>
@@ -3008,7 +3097,7 @@
           <a:buFontTx/>
           <a:buNone/>
           <a:tabLst/>
-          <a:defRPr b="0" baseline="0" cap="none" i="0" spc="0" strike="noStrike" sz="1800" u="none" kumimoji="0" normalizeH="0">
+          <a:defRPr kumimoji="0" sz="1800" b="0" i="0" u="none" strike="noStrike" cap="none" spc="0" normalizeH="0" baseline="0">
             <a:ln>
               <a:noFill/>
             </a:ln>
@@ -3034,7 +3123,7 @@
           <a:buFontTx/>
           <a:buNone/>
           <a:tabLst/>
-          <a:defRPr b="0" baseline="0" cap="none" i="0" spc="0" strike="noStrike" sz="1800" u="none" kumimoji="0" normalizeH="0">
+          <a:defRPr kumimoji="0" sz="1800" b="0" i="0" u="none" strike="noStrike" cap="none" spc="0" normalizeH="0" baseline="0">
             <a:ln>
               <a:noFill/>
             </a:ln>
@@ -3060,7 +3149,7 @@
           <a:buFontTx/>
           <a:buNone/>
           <a:tabLst/>
-          <a:defRPr b="0" baseline="0" cap="none" i="0" spc="0" strike="noStrike" sz="1800" u="none" kumimoji="0" normalizeH="0">
+          <a:defRPr kumimoji="0" sz="1800" b="0" i="0" u="none" strike="noStrike" cap="none" spc="0" normalizeH="0" baseline="0">
             <a:ln>
               <a:noFill/>
             </a:ln>
@@ -3086,7 +3175,7 @@
           <a:buFontTx/>
           <a:buNone/>
           <a:tabLst/>
-          <a:defRPr b="0" baseline="0" cap="none" i="0" spc="0" strike="noStrike" sz="1800" u="none" kumimoji="0" normalizeH="0">
+          <a:defRPr kumimoji="0" sz="1800" b="0" i="0" u="none" strike="noStrike" cap="none" spc="0" normalizeH="0" baseline="0">
             <a:ln>
               <a:noFill/>
             </a:ln>
@@ -3112,7 +3201,7 @@
           <a:buFontTx/>
           <a:buNone/>
           <a:tabLst/>
-          <a:defRPr b="0" baseline="0" cap="none" i="0" spc="0" strike="noStrike" sz="1800" u="none" kumimoji="0" normalizeH="0">
+          <a:defRPr kumimoji="0" sz="1800" b="0" i="0" u="none" strike="noStrike" cap="none" spc="0" normalizeH="0" baseline="0">
             <a:ln>
               <a:noFill/>
             </a:ln>
@@ -3138,7 +3227,7 @@
           <a:buFontTx/>
           <a:buNone/>
           <a:tabLst/>
-          <a:defRPr b="0" baseline="0" cap="none" i="0" spc="0" strike="noStrike" sz="1800" u="none" kumimoji="0" normalizeH="0">
+          <a:defRPr kumimoji="0" sz="1800" b="0" i="0" u="none" strike="noStrike" cap="none" spc="0" normalizeH="0" baseline="0">
             <a:ln>
               <a:noFill/>
             </a:ln>
@@ -3151,9 +3240,15 @@
         </a:lvl9pPr>
       </a:lstStyle>
       <a:style>
-        <a:lnRef idx="0"/>
-        <a:fillRef idx="0"/>
-        <a:effectRef idx="0"/>
+        <a:lnRef idx="0">
+          <a:scrgbClr r="0" g="0" b="0"/>
+        </a:lnRef>
+        <a:fillRef idx="0">
+          <a:scrgbClr r="0" g="0" b="0"/>
+        </a:fillRef>
+        <a:effectRef idx="0">
+          <a:scrgbClr r="0" g="0" b="0"/>
+        </a:effectRef>
         <a:fontRef idx="none"/>
       </a:style>
     </a:spDef>
@@ -3170,7 +3265,7 @@
         <a:effectLst/>
         <a:sp3d/>
       </a:spPr>
-      <a:bodyPr rot="0" spcFirstLastPara="1" vertOverflow="overflow" horzOverflow="overflow" vert="horz" wrap="square" lIns="91439" tIns="45719" rIns="91439" bIns="45719" numCol="1" spcCol="38100" rtlCol="0" anchor="t" upright="0">
+      <a:bodyPr rot="0" spcFirstLastPara="1" vertOverflow="overflow" horzOverflow="overflow" vert="horz" wrap="square" lIns="91439" tIns="45719" rIns="91439" bIns="45719" numCol="1" spcCol="38100" rtlCol="0" anchor="t">
         <a:noAutofit/>
       </a:bodyPr>
       <a:lstStyle>
@@ -3189,7 +3284,7 @@
           <a:buFontTx/>
           <a:buNone/>
           <a:tabLst/>
-          <a:defRPr b="0" baseline="0" cap="none" i="0" spc="0" strike="noStrike" sz="1800" u="none" kumimoji="0" normalizeH="0">
+          <a:defRPr kumimoji="0" sz="1800" b="0" i="0" u="none" strike="noStrike" cap="none" spc="0" normalizeH="0" baseline="0">
             <a:ln>
               <a:noFill/>
             </a:ln>
@@ -3215,7 +3310,7 @@
           <a:buFontTx/>
           <a:buNone/>
           <a:tabLst/>
-          <a:defRPr b="0" baseline="0" cap="none" i="0" spc="0" strike="noStrike" sz="1800" u="none" kumimoji="0" normalizeH="0">
+          <a:defRPr kumimoji="0" sz="1800" b="0" i="0" u="none" strike="noStrike" cap="none" spc="0" normalizeH="0" baseline="0">
             <a:ln>
               <a:noFill/>
             </a:ln>
@@ -3241,7 +3336,7 @@
           <a:buFontTx/>
           <a:buNone/>
           <a:tabLst/>
-          <a:defRPr b="0" baseline="0" cap="none" i="0" spc="0" strike="noStrike" sz="1800" u="none" kumimoji="0" normalizeH="0">
+          <a:defRPr kumimoji="0" sz="1800" b="0" i="0" u="none" strike="noStrike" cap="none" spc="0" normalizeH="0" baseline="0">
             <a:ln>
               <a:noFill/>
             </a:ln>
@@ -3267,7 +3362,7 @@
           <a:buFontTx/>
           <a:buNone/>
           <a:tabLst/>
-          <a:defRPr b="0" baseline="0" cap="none" i="0" spc="0" strike="noStrike" sz="1800" u="none" kumimoji="0" normalizeH="0">
+          <a:defRPr kumimoji="0" sz="1800" b="0" i="0" u="none" strike="noStrike" cap="none" spc="0" normalizeH="0" baseline="0">
             <a:ln>
               <a:noFill/>
             </a:ln>
@@ -3293,7 +3388,7 @@
           <a:buFontTx/>
           <a:buNone/>
           <a:tabLst/>
-          <a:defRPr b="0" baseline="0" cap="none" i="0" spc="0" strike="noStrike" sz="1800" u="none" kumimoji="0" normalizeH="0">
+          <a:defRPr kumimoji="0" sz="1800" b="0" i="0" u="none" strike="noStrike" cap="none" spc="0" normalizeH="0" baseline="0">
             <a:ln>
               <a:noFill/>
             </a:ln>
@@ -3319,7 +3414,7 @@
           <a:buFontTx/>
           <a:buNone/>
           <a:tabLst/>
-          <a:defRPr b="0" baseline="0" cap="none" i="0" spc="0" strike="noStrike" sz="1800" u="none" kumimoji="0" normalizeH="0">
+          <a:defRPr kumimoji="0" sz="1800" b="0" i="0" u="none" strike="noStrike" cap="none" spc="0" normalizeH="0" baseline="0">
             <a:ln>
               <a:noFill/>
             </a:ln>
@@ -3345,7 +3440,7 @@
           <a:buFontTx/>
           <a:buNone/>
           <a:tabLst/>
-          <a:defRPr b="0" baseline="0" cap="none" i="0" spc="0" strike="noStrike" sz="1800" u="none" kumimoji="0" normalizeH="0">
+          <a:defRPr kumimoji="0" sz="1800" b="0" i="0" u="none" strike="noStrike" cap="none" spc="0" normalizeH="0" baseline="0">
             <a:ln>
               <a:noFill/>
             </a:ln>
@@ -3371,7 +3466,7 @@
           <a:buFontTx/>
           <a:buNone/>
           <a:tabLst/>
-          <a:defRPr b="0" baseline="0" cap="none" i="0" spc="0" strike="noStrike" sz="1800" u="none" kumimoji="0" normalizeH="0">
+          <a:defRPr kumimoji="0" sz="1800" b="0" i="0" u="none" strike="noStrike" cap="none" spc="0" normalizeH="0" baseline="0">
             <a:ln>
               <a:noFill/>
             </a:ln>
@@ -3397,7 +3492,7 @@
           <a:buFontTx/>
           <a:buNone/>
           <a:tabLst/>
-          <a:defRPr b="0" baseline="0" cap="none" i="0" spc="0" strike="noStrike" sz="1800" u="none" kumimoji="0" normalizeH="0">
+          <a:defRPr kumimoji="0" sz="1800" b="0" i="0" u="none" strike="noStrike" cap="none" spc="0" normalizeH="0" baseline="0">
             <a:ln>
               <a:noFill/>
             </a:ln>
@@ -3423,7 +3518,7 @@
           <a:buFontTx/>
           <a:buNone/>
           <a:tabLst/>
-          <a:defRPr b="0" baseline="0" cap="none" i="0" spc="0" strike="noStrike" sz="1800" u="none" kumimoji="0" normalizeH="0">
+          <a:defRPr kumimoji="0" sz="1800" b="0" i="0" u="none" strike="noStrike" cap="none" spc="0" normalizeH="0" baseline="0">
             <a:ln>
               <a:noFill/>
             </a:ln>
@@ -3436,9 +3531,15 @@
         </a:lvl9pPr>
       </a:lstStyle>
       <a:style>
-        <a:lnRef idx="0"/>
-        <a:fillRef idx="0"/>
-        <a:effectRef idx="0"/>
+        <a:lnRef idx="0">
+          <a:scrgbClr r="0" g="0" b="0"/>
+        </a:lnRef>
+        <a:fillRef idx="0">
+          <a:scrgbClr r="0" g="0" b="0"/>
+        </a:fillRef>
+        <a:effectRef idx="0">
+          <a:scrgbClr r="0" g="0" b="0"/>
+        </a:effectRef>
         <a:fontRef idx="none"/>
       </a:style>
     </a:lnDef>
@@ -3452,7 +3553,7 @@
         <a:effectLst/>
         <a:sp3d/>
       </a:spPr>
-      <a:bodyPr rot="0" spcFirstLastPara="1" vertOverflow="overflow" horzOverflow="overflow" vert="horz" wrap="square" lIns="45719" tIns="45719" rIns="45719" bIns="45719" numCol="1" spcCol="38100" rtlCol="0" anchor="t" upright="0">
+      <a:bodyPr rot="0" spcFirstLastPara="1" vertOverflow="overflow" horzOverflow="overflow" vert="horz" wrap="square" lIns="45719" tIns="45719" rIns="45719" bIns="45719" numCol="1" spcCol="38100" rtlCol="0" anchor="t">
         <a:spAutoFit/>
       </a:bodyPr>
       <a:lstStyle>
@@ -3471,7 +3572,7 @@
           <a:buFontTx/>
           <a:buNone/>
           <a:tabLst/>
-          <a:defRPr b="0" baseline="0" cap="none" i="0" spc="0" strike="noStrike" sz="1800" u="none" kumimoji="0" normalizeH="0">
+          <a:defRPr kumimoji="0" sz="1800" b="0" i="0" u="none" strike="noStrike" cap="none" spc="0" normalizeH="0" baseline="0">
             <a:ln>
               <a:noFill/>
             </a:ln>
@@ -3501,7 +3602,7 @@
           <a:buFontTx/>
           <a:buNone/>
           <a:tabLst/>
-          <a:defRPr b="0" baseline="0" cap="none" i="0" spc="0" strike="noStrike" sz="1800" u="none" kumimoji="0" normalizeH="0">
+          <a:defRPr kumimoji="0" sz="1800" b="0" i="0" u="none" strike="noStrike" cap="none" spc="0" normalizeH="0" baseline="0">
             <a:ln>
               <a:noFill/>
             </a:ln>
@@ -3527,7 +3628,7 @@
           <a:buFontTx/>
           <a:buNone/>
           <a:tabLst/>
-          <a:defRPr b="0" baseline="0" cap="none" i="0" spc="0" strike="noStrike" sz="1800" u="none" kumimoji="0" normalizeH="0">
+          <a:defRPr kumimoji="0" sz="1800" b="0" i="0" u="none" strike="noStrike" cap="none" spc="0" normalizeH="0" baseline="0">
             <a:ln>
               <a:noFill/>
             </a:ln>
@@ -3553,7 +3654,7 @@
           <a:buFontTx/>
           <a:buNone/>
           <a:tabLst/>
-          <a:defRPr b="0" baseline="0" cap="none" i="0" spc="0" strike="noStrike" sz="1800" u="none" kumimoji="0" normalizeH="0">
+          <a:defRPr kumimoji="0" sz="1800" b="0" i="0" u="none" strike="noStrike" cap="none" spc="0" normalizeH="0" baseline="0">
             <a:ln>
               <a:noFill/>
             </a:ln>
@@ -3579,7 +3680,7 @@
           <a:buFontTx/>
           <a:buNone/>
           <a:tabLst/>
-          <a:defRPr b="0" baseline="0" cap="none" i="0" spc="0" strike="noStrike" sz="1800" u="none" kumimoji="0" normalizeH="0">
+          <a:defRPr kumimoji="0" sz="1800" b="0" i="0" u="none" strike="noStrike" cap="none" spc="0" normalizeH="0" baseline="0">
             <a:ln>
               <a:noFill/>
             </a:ln>
@@ -3605,7 +3706,7 @@
           <a:buFontTx/>
           <a:buNone/>
           <a:tabLst/>
-          <a:defRPr b="0" baseline="0" cap="none" i="0" spc="0" strike="noStrike" sz="1800" u="none" kumimoji="0" normalizeH="0">
+          <a:defRPr kumimoji="0" sz="1800" b="0" i="0" u="none" strike="noStrike" cap="none" spc="0" normalizeH="0" baseline="0">
             <a:ln>
               <a:noFill/>
             </a:ln>
@@ -3631,7 +3732,7 @@
           <a:buFontTx/>
           <a:buNone/>
           <a:tabLst/>
-          <a:defRPr b="0" baseline="0" cap="none" i="0" spc="0" strike="noStrike" sz="1800" u="none" kumimoji="0" normalizeH="0">
+          <a:defRPr kumimoji="0" sz="1800" b="0" i="0" u="none" strike="noStrike" cap="none" spc="0" normalizeH="0" baseline="0">
             <a:ln>
               <a:noFill/>
             </a:ln>
@@ -3657,7 +3758,7 @@
           <a:buFontTx/>
           <a:buNone/>
           <a:tabLst/>
-          <a:defRPr b="0" baseline="0" cap="none" i="0" spc="0" strike="noStrike" sz="1800" u="none" kumimoji="0" normalizeH="0">
+          <a:defRPr kumimoji="0" sz="1800" b="0" i="0" u="none" strike="noStrike" cap="none" spc="0" normalizeH="0" baseline="0">
             <a:ln>
               <a:noFill/>
             </a:ln>
@@ -3683,7 +3784,7 @@
           <a:buFontTx/>
           <a:buNone/>
           <a:tabLst/>
-          <a:defRPr b="0" baseline="0" cap="none" i="0" spc="0" strike="noStrike" sz="1800" u="none" kumimoji="0" normalizeH="0">
+          <a:defRPr kumimoji="0" sz="1800" b="0" i="0" u="none" strike="noStrike" cap="none" spc="0" normalizeH="0" baseline="0">
             <a:ln>
               <a:noFill/>
             </a:ln>
@@ -3709,7 +3810,7 @@
           <a:buFontTx/>
           <a:buNone/>
           <a:tabLst/>
-          <a:defRPr b="0" baseline="0" cap="none" i="0" spc="0" strike="noStrike" sz="1800" u="none" kumimoji="0" normalizeH="0">
+          <a:defRPr kumimoji="0" sz="1800" b="0" i="0" u="none" strike="noStrike" cap="none" spc="0" normalizeH="0" baseline="0">
             <a:ln>
               <a:noFill/>
             </a:ln>
@@ -3722,12 +3823,19 @@
         </a:lvl9pPr>
       </a:lstStyle>
       <a:style>
-        <a:lnRef idx="0"/>
-        <a:fillRef idx="0"/>
-        <a:effectRef idx="0"/>
+        <a:lnRef idx="0">
+          <a:scrgbClr r="0" g="0" b="0"/>
+        </a:lnRef>
+        <a:fillRef idx="0">
+          <a:scrgbClr r="0" g="0" b="0"/>
+        </a:fillRef>
+        <a:effectRef idx="0">
+          <a:scrgbClr r="0" g="0" b="0"/>
+        </a:effectRef>
         <a:fontRef idx="none"/>
       </a:style>
     </a:txDef>
   </a:objectDefaults>
+  <a:extraClrSchemeLst/>
 </a:theme>
 </file>
</xml_diff>